<commit_message>
added teamwork project zip
</commit_message>
<xml_diff>
--- a/Documentation/Refactoring Documentation.docx
+++ b/Documentation/Refactoring Documentation.docx
@@ -21,7 +21,940 @@
         <w:t>Refactoring Documentation for Project “Minesweeper-2”</w:t>
       </w:r>
     </w:p>
-    <w:p/>
+    <w:p>
+      <w:pPr>
+        <w:jc w:val="center"/>
+      </w:pPr>
+      <w:hyperlink r:id="rId5" w:history="1">
+        <w:r>
+          <w:rPr>
+            <w:rStyle w:val="Hyperlink"/>
+          </w:rPr>
+          <w:t>https://github.com/TeamMinesweeper2/Minesweeper</w:t>
+        </w:r>
+      </w:hyperlink>
+    </w:p>
+    <w:p>
+      <w:pPr>
+        <w:jc w:val="center"/>
+        <w:rPr>
+          <w:b/>
+        </w:rPr>
+      </w:pPr>
+      <w:r>
+        <w:rPr>
+          <w:b/>
+        </w:rPr>
+        <w:t>Team</w:t>
+      </w:r>
+    </w:p>
+    <w:tbl>
+      <w:tblPr>
+        <w:tblW w:w="5469" w:type="dxa"/>
+        <w:jc w:val="center"/>
+        <w:tblInd w:w="-61" w:type="dxa"/>
+        <w:tblLook w:val="04A0"/>
+      </w:tblPr>
+      <w:tblGrid>
+        <w:gridCol w:w="2176"/>
+        <w:gridCol w:w="1963"/>
+        <w:gridCol w:w="1330"/>
+      </w:tblGrid>
+      <w:tr>
+        <w:trPr>
+          <w:trHeight w:val="300"/>
+          <w:jc w:val="center"/>
+        </w:trPr>
+        <w:tc>
+          <w:tcPr>
+            <w:tcW w:w="2176" w:type="dxa"/>
+            <w:tcBorders>
+              <w:top w:val="nil"/>
+              <w:left w:val="nil"/>
+              <w:bottom w:val="nil"/>
+              <w:right w:val="nil"/>
+            </w:tcBorders>
+            <w:shd w:val="clear" w:color="auto" w:fill="auto"/>
+            <w:noWrap/>
+            <w:vAlign w:val="bottom"/>
+            <w:hideMark/>
+          </w:tcPr>
+          <w:p>
+            <w:pPr>
+              <w:spacing w:after="0" w:line="240" w:lineRule="auto"/>
+              <w:rPr>
+                <w:rFonts w:ascii="Calibri" w:eastAsia="Times New Roman" w:hAnsi="Calibri" w:cs="Calibri"/>
+                <w:b/>
+                <w:bCs/>
+                <w:color w:val="000000"/>
+                <w:sz w:val="20"/>
+                <w:szCs w:val="20"/>
+              </w:rPr>
+            </w:pPr>
+            <w:r>
+              <w:rPr>
+                <w:rFonts w:ascii="Calibri" w:eastAsia="Times New Roman" w:hAnsi="Calibri" w:cs="Calibri"/>
+                <w:b/>
+                <w:bCs/>
+                <w:color w:val="000000"/>
+                <w:sz w:val="20"/>
+                <w:szCs w:val="20"/>
+              </w:rPr>
+              <w:t>Name</w:t>
+            </w:r>
+          </w:p>
+        </w:tc>
+        <w:tc>
+          <w:tcPr>
+            <w:tcW w:w="1963" w:type="dxa"/>
+            <w:tcBorders>
+              <w:top w:val="nil"/>
+              <w:left w:val="nil"/>
+              <w:bottom w:val="nil"/>
+              <w:right w:val="nil"/>
+            </w:tcBorders>
+            <w:shd w:val="clear" w:color="auto" w:fill="auto"/>
+            <w:noWrap/>
+            <w:vAlign w:val="bottom"/>
+            <w:hideMark/>
+          </w:tcPr>
+          <w:p>
+            <w:pPr>
+              <w:spacing w:after="0" w:line="240" w:lineRule="auto"/>
+              <w:rPr>
+                <w:rFonts w:ascii="Calibri" w:eastAsia="Times New Roman" w:hAnsi="Calibri" w:cs="Calibri"/>
+                <w:b/>
+                <w:bCs/>
+                <w:color w:val="000000"/>
+                <w:sz w:val="20"/>
+                <w:szCs w:val="20"/>
+              </w:rPr>
+            </w:pPr>
+            <w:proofErr w:type="spellStart"/>
+            <w:r>
+              <w:rPr>
+                <w:rFonts w:ascii="Calibri" w:eastAsia="Times New Roman" w:hAnsi="Calibri" w:cs="Calibri"/>
+                <w:b/>
+                <w:bCs/>
+                <w:color w:val="000000"/>
+                <w:sz w:val="20"/>
+                <w:szCs w:val="20"/>
+              </w:rPr>
+              <w:t>Telerik</w:t>
+            </w:r>
+            <w:proofErr w:type="spellEnd"/>
+            <w:r>
+              <w:rPr>
+                <w:rFonts w:ascii="Calibri" w:eastAsia="Times New Roman" w:hAnsi="Calibri" w:cs="Calibri"/>
+                <w:b/>
+                <w:bCs/>
+                <w:color w:val="000000"/>
+                <w:sz w:val="20"/>
+                <w:szCs w:val="20"/>
+              </w:rPr>
+              <w:t xml:space="preserve"> ID</w:t>
+            </w:r>
+          </w:p>
+        </w:tc>
+        <w:tc>
+          <w:tcPr>
+            <w:tcW w:w="1330" w:type="dxa"/>
+            <w:tcBorders>
+              <w:top w:val="nil"/>
+              <w:left w:val="nil"/>
+              <w:bottom w:val="nil"/>
+              <w:right w:val="nil"/>
+            </w:tcBorders>
+            <w:shd w:val="clear" w:color="auto" w:fill="auto"/>
+            <w:noWrap/>
+            <w:vAlign w:val="bottom"/>
+            <w:hideMark/>
+          </w:tcPr>
+          <w:p>
+            <w:pPr>
+              <w:spacing w:after="0" w:line="240" w:lineRule="auto"/>
+              <w:rPr>
+                <w:rFonts w:ascii="Calibri" w:eastAsia="Times New Roman" w:hAnsi="Calibri" w:cs="Calibri"/>
+                <w:b/>
+                <w:bCs/>
+                <w:color w:val="000000"/>
+                <w:sz w:val="20"/>
+                <w:szCs w:val="20"/>
+              </w:rPr>
+            </w:pPr>
+            <w:proofErr w:type="spellStart"/>
+            <w:r>
+              <w:rPr>
+                <w:rFonts w:ascii="Calibri" w:eastAsia="Times New Roman" w:hAnsi="Calibri" w:cs="Calibri"/>
+                <w:b/>
+                <w:bCs/>
+                <w:color w:val="000000"/>
+                <w:sz w:val="20"/>
+                <w:szCs w:val="20"/>
+              </w:rPr>
+              <w:t>Github</w:t>
+            </w:r>
+            <w:proofErr w:type="spellEnd"/>
+          </w:p>
+        </w:tc>
+      </w:tr>
+      <w:tr>
+        <w:trPr>
+          <w:trHeight w:val="300"/>
+          <w:jc w:val="center"/>
+        </w:trPr>
+        <w:tc>
+          <w:tcPr>
+            <w:tcW w:w="2176" w:type="dxa"/>
+            <w:tcBorders>
+              <w:top w:val="nil"/>
+              <w:left w:val="nil"/>
+              <w:bottom w:val="nil"/>
+              <w:right w:val="nil"/>
+            </w:tcBorders>
+            <w:shd w:val="clear" w:color="auto" w:fill="auto"/>
+            <w:noWrap/>
+            <w:vAlign w:val="bottom"/>
+            <w:hideMark/>
+          </w:tcPr>
+          <w:p>
+            <w:pPr>
+              <w:spacing w:after="0" w:line="240" w:lineRule="auto"/>
+              <w:rPr>
+                <w:rFonts w:ascii="Calibri" w:eastAsia="Times New Roman" w:hAnsi="Calibri" w:cs="Calibri"/>
+                <w:i/>
+                <w:color w:val="000000"/>
+                <w:sz w:val="20"/>
+                <w:szCs w:val="20"/>
+              </w:rPr>
+            </w:pPr>
+            <w:proofErr w:type="spellStart"/>
+            <w:r>
+              <w:rPr>
+                <w:rFonts w:ascii="Calibri" w:eastAsia="Times New Roman" w:hAnsi="Calibri" w:cs="Calibri"/>
+                <w:i/>
+                <w:color w:val="000000"/>
+                <w:sz w:val="20"/>
+                <w:szCs w:val="20"/>
+              </w:rPr>
+              <w:t>Jivko</w:t>
+            </w:r>
+            <w:proofErr w:type="spellEnd"/>
+            <w:r>
+              <w:rPr>
+                <w:rFonts w:ascii="Calibri" w:eastAsia="Times New Roman" w:hAnsi="Calibri" w:cs="Calibri"/>
+                <w:i/>
+                <w:color w:val="000000"/>
+                <w:sz w:val="20"/>
+                <w:szCs w:val="20"/>
+              </w:rPr>
+              <w:t xml:space="preserve"> </w:t>
+            </w:r>
+            <w:proofErr w:type="spellStart"/>
+            <w:r>
+              <w:rPr>
+                <w:rFonts w:ascii="Calibri" w:eastAsia="Times New Roman" w:hAnsi="Calibri" w:cs="Calibri"/>
+                <w:i/>
+                <w:color w:val="000000"/>
+                <w:sz w:val="20"/>
+                <w:szCs w:val="20"/>
+              </w:rPr>
+              <w:t>Rusev</w:t>
+            </w:r>
+            <w:proofErr w:type="spellEnd"/>
+          </w:p>
+        </w:tc>
+        <w:tc>
+          <w:tcPr>
+            <w:tcW w:w="1963" w:type="dxa"/>
+            <w:tcBorders>
+              <w:top w:val="nil"/>
+              <w:left w:val="nil"/>
+              <w:bottom w:val="nil"/>
+              <w:right w:val="nil"/>
+            </w:tcBorders>
+            <w:shd w:val="clear" w:color="auto" w:fill="auto"/>
+            <w:noWrap/>
+            <w:vAlign w:val="bottom"/>
+            <w:hideMark/>
+          </w:tcPr>
+          <w:p>
+            <w:pPr>
+              <w:spacing w:after="0" w:line="240" w:lineRule="auto"/>
+              <w:rPr>
+                <w:rFonts w:ascii="Calibri" w:eastAsia="Times New Roman" w:hAnsi="Calibri" w:cs="Calibri"/>
+                <w:i/>
+                <w:color w:val="000000"/>
+                <w:sz w:val="20"/>
+                <w:szCs w:val="20"/>
+              </w:rPr>
+            </w:pPr>
+            <w:r>
+              <w:rPr>
+                <w:rFonts w:ascii="Calibri" w:eastAsia="Times New Roman" w:hAnsi="Calibri" w:cs="Calibri"/>
+                <w:i/>
+                <w:color w:val="000000"/>
+                <w:sz w:val="20"/>
+                <w:szCs w:val="20"/>
+              </w:rPr>
+              <w:t>neutrino</w:t>
+            </w:r>
+          </w:p>
+        </w:tc>
+        <w:tc>
+          <w:tcPr>
+            <w:tcW w:w="1330" w:type="dxa"/>
+            <w:tcBorders>
+              <w:top w:val="nil"/>
+              <w:left w:val="nil"/>
+              <w:bottom w:val="nil"/>
+              <w:right w:val="nil"/>
+            </w:tcBorders>
+            <w:shd w:val="clear" w:color="auto" w:fill="auto"/>
+            <w:noWrap/>
+            <w:vAlign w:val="bottom"/>
+            <w:hideMark/>
+          </w:tcPr>
+          <w:p>
+            <w:pPr>
+              <w:spacing w:after="0" w:line="240" w:lineRule="auto"/>
+              <w:rPr>
+                <w:rFonts w:ascii="Calibri" w:eastAsia="Times New Roman" w:hAnsi="Calibri" w:cs="Calibri"/>
+                <w:i/>
+                <w:color w:val="000000"/>
+                <w:sz w:val="20"/>
+                <w:szCs w:val="20"/>
+              </w:rPr>
+            </w:pPr>
+            <w:r>
+              <w:rPr>
+                <w:rFonts w:ascii="Calibri" w:eastAsia="Times New Roman" w:hAnsi="Calibri" w:cs="Calibri"/>
+                <w:i/>
+                <w:color w:val="000000"/>
+                <w:sz w:val="20"/>
+                <w:szCs w:val="20"/>
+              </w:rPr>
+              <w:t>neutrino-</w:t>
+            </w:r>
+            <w:proofErr w:type="spellStart"/>
+            <w:r>
+              <w:rPr>
+                <w:rFonts w:ascii="Calibri" w:eastAsia="Times New Roman" w:hAnsi="Calibri" w:cs="Calibri"/>
+                <w:i/>
+                <w:color w:val="000000"/>
+                <w:sz w:val="20"/>
+                <w:szCs w:val="20"/>
+              </w:rPr>
+              <w:t>git</w:t>
+            </w:r>
+            <w:proofErr w:type="spellEnd"/>
+          </w:p>
+        </w:tc>
+      </w:tr>
+      <w:tr>
+        <w:trPr>
+          <w:trHeight w:val="300"/>
+          <w:jc w:val="center"/>
+        </w:trPr>
+        <w:tc>
+          <w:tcPr>
+            <w:tcW w:w="2176" w:type="dxa"/>
+            <w:tcBorders>
+              <w:top w:val="nil"/>
+              <w:left w:val="nil"/>
+              <w:bottom w:val="nil"/>
+              <w:right w:val="nil"/>
+            </w:tcBorders>
+            <w:shd w:val="clear" w:color="auto" w:fill="auto"/>
+            <w:noWrap/>
+            <w:vAlign w:val="bottom"/>
+            <w:hideMark/>
+          </w:tcPr>
+          <w:p>
+            <w:pPr>
+              <w:spacing w:after="0" w:line="240" w:lineRule="auto"/>
+              <w:rPr>
+                <w:rFonts w:ascii="Calibri" w:eastAsia="Times New Roman" w:hAnsi="Calibri" w:cs="Calibri"/>
+                <w:i/>
+                <w:color w:val="000000"/>
+                <w:sz w:val="20"/>
+                <w:szCs w:val="20"/>
+              </w:rPr>
+            </w:pPr>
+            <w:proofErr w:type="spellStart"/>
+            <w:r>
+              <w:rPr>
+                <w:rFonts w:ascii="Calibri" w:eastAsia="Times New Roman" w:hAnsi="Calibri" w:cs="Calibri"/>
+                <w:i/>
+                <w:color w:val="000000"/>
+                <w:sz w:val="20"/>
+                <w:szCs w:val="20"/>
+              </w:rPr>
+              <w:t>Nikolay</w:t>
+            </w:r>
+            <w:proofErr w:type="spellEnd"/>
+            <w:r>
+              <w:rPr>
+                <w:rFonts w:ascii="Calibri" w:eastAsia="Times New Roman" w:hAnsi="Calibri" w:cs="Calibri"/>
+                <w:i/>
+                <w:color w:val="000000"/>
+                <w:sz w:val="20"/>
+                <w:szCs w:val="20"/>
+              </w:rPr>
+              <w:t xml:space="preserve"> </w:t>
+            </w:r>
+            <w:proofErr w:type="spellStart"/>
+            <w:r>
+              <w:rPr>
+                <w:rFonts w:ascii="Calibri" w:eastAsia="Times New Roman" w:hAnsi="Calibri" w:cs="Calibri"/>
+                <w:i/>
+                <w:color w:val="000000"/>
+                <w:sz w:val="20"/>
+                <w:szCs w:val="20"/>
+              </w:rPr>
+              <w:t>Nachev</w:t>
+            </w:r>
+            <w:proofErr w:type="spellEnd"/>
+          </w:p>
+        </w:tc>
+        <w:tc>
+          <w:tcPr>
+            <w:tcW w:w="1963" w:type="dxa"/>
+            <w:tcBorders>
+              <w:top w:val="nil"/>
+              <w:left w:val="nil"/>
+              <w:bottom w:val="nil"/>
+              <w:right w:val="nil"/>
+            </w:tcBorders>
+            <w:shd w:val="clear" w:color="auto" w:fill="auto"/>
+            <w:noWrap/>
+            <w:vAlign w:val="bottom"/>
+            <w:hideMark/>
+          </w:tcPr>
+          <w:p>
+            <w:pPr>
+              <w:spacing w:after="0" w:line="240" w:lineRule="auto"/>
+              <w:rPr>
+                <w:rFonts w:ascii="Calibri" w:eastAsia="Times New Roman" w:hAnsi="Calibri" w:cs="Calibri"/>
+                <w:i/>
+                <w:color w:val="000000"/>
+                <w:sz w:val="20"/>
+                <w:szCs w:val="20"/>
+              </w:rPr>
+            </w:pPr>
+            <w:proofErr w:type="spellStart"/>
+            <w:r>
+              <w:rPr>
+                <w:rFonts w:ascii="Calibri" w:eastAsia="Times New Roman" w:hAnsi="Calibri" w:cs="Calibri"/>
+                <w:i/>
+                <w:color w:val="000000"/>
+                <w:sz w:val="20"/>
+                <w:szCs w:val="20"/>
+              </w:rPr>
+              <w:t>nikolay.n.nachev</w:t>
+            </w:r>
+            <w:proofErr w:type="spellEnd"/>
+          </w:p>
+        </w:tc>
+        <w:tc>
+          <w:tcPr>
+            <w:tcW w:w="1330" w:type="dxa"/>
+            <w:tcBorders>
+              <w:top w:val="nil"/>
+              <w:left w:val="nil"/>
+              <w:bottom w:val="nil"/>
+              <w:right w:val="nil"/>
+            </w:tcBorders>
+            <w:shd w:val="clear" w:color="auto" w:fill="auto"/>
+            <w:noWrap/>
+            <w:vAlign w:val="bottom"/>
+            <w:hideMark/>
+          </w:tcPr>
+          <w:p>
+            <w:pPr>
+              <w:spacing w:after="0" w:line="240" w:lineRule="auto"/>
+              <w:rPr>
+                <w:rFonts w:ascii="Calibri" w:eastAsia="Times New Roman" w:hAnsi="Calibri" w:cs="Calibri"/>
+                <w:i/>
+                <w:color w:val="000000"/>
+                <w:sz w:val="20"/>
+                <w:szCs w:val="20"/>
+              </w:rPr>
+            </w:pPr>
+            <w:proofErr w:type="spellStart"/>
+            <w:r>
+              <w:rPr>
+                <w:rFonts w:ascii="Calibri" w:eastAsia="Times New Roman" w:hAnsi="Calibri" w:cs="Calibri"/>
+                <w:i/>
+                <w:color w:val="000000"/>
+                <w:sz w:val="20"/>
+                <w:szCs w:val="20"/>
+              </w:rPr>
+              <w:t>Nachev</w:t>
+            </w:r>
+            <w:proofErr w:type="spellEnd"/>
+          </w:p>
+        </w:tc>
+      </w:tr>
+      <w:tr>
+        <w:trPr>
+          <w:trHeight w:val="300"/>
+          <w:jc w:val="center"/>
+        </w:trPr>
+        <w:tc>
+          <w:tcPr>
+            <w:tcW w:w="2176" w:type="dxa"/>
+            <w:tcBorders>
+              <w:top w:val="nil"/>
+              <w:left w:val="nil"/>
+              <w:bottom w:val="nil"/>
+              <w:right w:val="nil"/>
+            </w:tcBorders>
+            <w:shd w:val="clear" w:color="auto" w:fill="auto"/>
+            <w:noWrap/>
+            <w:vAlign w:val="bottom"/>
+            <w:hideMark/>
+          </w:tcPr>
+          <w:p>
+            <w:pPr>
+              <w:spacing w:after="0" w:line="240" w:lineRule="auto"/>
+              <w:rPr>
+                <w:rFonts w:ascii="Calibri" w:eastAsia="Times New Roman" w:hAnsi="Calibri" w:cs="Calibri"/>
+                <w:i/>
+                <w:color w:val="000000"/>
+                <w:sz w:val="20"/>
+                <w:szCs w:val="20"/>
+              </w:rPr>
+            </w:pPr>
+            <w:proofErr w:type="spellStart"/>
+            <w:r>
+              <w:rPr>
+                <w:rFonts w:ascii="Calibri" w:eastAsia="Times New Roman" w:hAnsi="Calibri" w:cs="Calibri"/>
+                <w:i/>
+                <w:color w:val="000000"/>
+                <w:sz w:val="20"/>
+                <w:szCs w:val="20"/>
+              </w:rPr>
+              <w:t>Jasen</w:t>
+            </w:r>
+            <w:proofErr w:type="spellEnd"/>
+            <w:r>
+              <w:rPr>
+                <w:rFonts w:ascii="Calibri" w:eastAsia="Times New Roman" w:hAnsi="Calibri" w:cs="Calibri"/>
+                <w:i/>
+                <w:color w:val="000000"/>
+                <w:sz w:val="20"/>
+                <w:szCs w:val="20"/>
+              </w:rPr>
+              <w:t xml:space="preserve"> </w:t>
+            </w:r>
+            <w:proofErr w:type="spellStart"/>
+            <w:r>
+              <w:rPr>
+                <w:rFonts w:ascii="Calibri" w:eastAsia="Times New Roman" w:hAnsi="Calibri" w:cs="Calibri"/>
+                <w:i/>
+                <w:color w:val="000000"/>
+                <w:sz w:val="20"/>
+                <w:szCs w:val="20"/>
+              </w:rPr>
+              <w:t>Bashov</w:t>
+            </w:r>
+            <w:proofErr w:type="spellEnd"/>
+          </w:p>
+        </w:tc>
+        <w:tc>
+          <w:tcPr>
+            <w:tcW w:w="1963" w:type="dxa"/>
+            <w:tcBorders>
+              <w:top w:val="nil"/>
+              <w:left w:val="nil"/>
+              <w:bottom w:val="nil"/>
+              <w:right w:val="nil"/>
+            </w:tcBorders>
+            <w:shd w:val="clear" w:color="auto" w:fill="auto"/>
+            <w:noWrap/>
+            <w:vAlign w:val="bottom"/>
+            <w:hideMark/>
+          </w:tcPr>
+          <w:p>
+            <w:pPr>
+              <w:spacing w:after="0" w:line="240" w:lineRule="auto"/>
+              <w:rPr>
+                <w:rFonts w:ascii="Calibri" w:eastAsia="Times New Roman" w:hAnsi="Calibri" w:cs="Calibri"/>
+                <w:i/>
+                <w:color w:val="000000"/>
+                <w:sz w:val="20"/>
+                <w:szCs w:val="20"/>
+              </w:rPr>
+            </w:pPr>
+            <w:proofErr w:type="spellStart"/>
+            <w:r>
+              <w:rPr>
+                <w:rFonts w:ascii="Calibri" w:eastAsia="Times New Roman" w:hAnsi="Calibri" w:cs="Calibri"/>
+                <w:i/>
+                <w:color w:val="000000"/>
+                <w:sz w:val="20"/>
+                <w:szCs w:val="20"/>
+              </w:rPr>
+              <w:t>triplexsa</w:t>
+            </w:r>
+            <w:proofErr w:type="spellEnd"/>
+          </w:p>
+        </w:tc>
+        <w:tc>
+          <w:tcPr>
+            <w:tcW w:w="1330" w:type="dxa"/>
+            <w:tcBorders>
+              <w:top w:val="nil"/>
+              <w:left w:val="nil"/>
+              <w:bottom w:val="nil"/>
+              <w:right w:val="nil"/>
+            </w:tcBorders>
+            <w:shd w:val="clear" w:color="auto" w:fill="auto"/>
+            <w:noWrap/>
+            <w:vAlign w:val="bottom"/>
+            <w:hideMark/>
+          </w:tcPr>
+          <w:p>
+            <w:pPr>
+              <w:spacing w:after="0" w:line="240" w:lineRule="auto"/>
+              <w:rPr>
+                <w:rFonts w:ascii="Calibri" w:eastAsia="Times New Roman" w:hAnsi="Calibri" w:cs="Calibri"/>
+                <w:i/>
+                <w:color w:val="000000"/>
+                <w:sz w:val="20"/>
+                <w:szCs w:val="20"/>
+              </w:rPr>
+            </w:pPr>
+            <w:proofErr w:type="spellStart"/>
+            <w:r>
+              <w:rPr>
+                <w:rFonts w:ascii="Calibri" w:eastAsia="Times New Roman" w:hAnsi="Calibri" w:cs="Calibri"/>
+                <w:i/>
+                <w:color w:val="000000"/>
+                <w:sz w:val="20"/>
+                <w:szCs w:val="20"/>
+              </w:rPr>
+              <w:t>jasonbashov</w:t>
+            </w:r>
+            <w:proofErr w:type="spellEnd"/>
+          </w:p>
+        </w:tc>
+      </w:tr>
+      <w:tr>
+        <w:trPr>
+          <w:trHeight w:val="300"/>
+          <w:jc w:val="center"/>
+        </w:trPr>
+        <w:tc>
+          <w:tcPr>
+            <w:tcW w:w="2176" w:type="dxa"/>
+            <w:tcBorders>
+              <w:top w:val="nil"/>
+              <w:left w:val="nil"/>
+              <w:bottom w:val="nil"/>
+              <w:right w:val="nil"/>
+            </w:tcBorders>
+            <w:shd w:val="clear" w:color="auto" w:fill="auto"/>
+            <w:noWrap/>
+            <w:vAlign w:val="bottom"/>
+            <w:hideMark/>
+          </w:tcPr>
+          <w:p>
+            <w:pPr>
+              <w:spacing w:after="0" w:line="240" w:lineRule="auto"/>
+              <w:rPr>
+                <w:rFonts w:ascii="Calibri" w:eastAsia="Times New Roman" w:hAnsi="Calibri" w:cs="Calibri"/>
+                <w:i/>
+                <w:color w:val="000000"/>
+                <w:sz w:val="20"/>
+                <w:szCs w:val="20"/>
+              </w:rPr>
+            </w:pPr>
+            <w:proofErr w:type="spellStart"/>
+            <w:r>
+              <w:rPr>
+                <w:rFonts w:ascii="Calibri" w:eastAsia="Times New Roman" w:hAnsi="Calibri" w:cs="Calibri"/>
+                <w:i/>
+                <w:color w:val="000000"/>
+                <w:sz w:val="20"/>
+                <w:szCs w:val="20"/>
+              </w:rPr>
+              <w:t>V</w:t>
+            </w:r>
+            <w:r>
+              <w:rPr>
+                <w:rFonts w:ascii="Calibri" w:eastAsia="Times New Roman" w:hAnsi="Calibri" w:cs="Calibri"/>
+                <w:i/>
+                <w:color w:val="000000"/>
+                <w:sz w:val="20"/>
+                <w:szCs w:val="20"/>
+              </w:rPr>
+              <w:t>iktoria</w:t>
+            </w:r>
+            <w:proofErr w:type="spellEnd"/>
+            <w:r>
+              <w:rPr>
+                <w:rFonts w:ascii="Calibri" w:eastAsia="Times New Roman" w:hAnsi="Calibri" w:cs="Calibri"/>
+                <w:i/>
+                <w:color w:val="000000"/>
+                <w:sz w:val="20"/>
+                <w:szCs w:val="20"/>
+              </w:rPr>
+              <w:t xml:space="preserve"> </w:t>
+            </w:r>
+            <w:proofErr w:type="spellStart"/>
+            <w:r>
+              <w:rPr>
+                <w:rFonts w:ascii="Calibri" w:eastAsia="Times New Roman" w:hAnsi="Calibri" w:cs="Calibri"/>
+                <w:i/>
+                <w:color w:val="000000"/>
+                <w:sz w:val="20"/>
+                <w:szCs w:val="20"/>
+              </w:rPr>
+              <w:t>L</w:t>
+            </w:r>
+            <w:r>
+              <w:rPr>
+                <w:rFonts w:ascii="Calibri" w:eastAsia="Times New Roman" w:hAnsi="Calibri" w:cs="Calibri"/>
+                <w:i/>
+                <w:color w:val="000000"/>
+                <w:sz w:val="20"/>
+                <w:szCs w:val="20"/>
+              </w:rPr>
+              <w:t>yomcheva</w:t>
+            </w:r>
+            <w:proofErr w:type="spellEnd"/>
+          </w:p>
+        </w:tc>
+        <w:tc>
+          <w:tcPr>
+            <w:tcW w:w="1963" w:type="dxa"/>
+            <w:tcBorders>
+              <w:top w:val="nil"/>
+              <w:left w:val="nil"/>
+              <w:bottom w:val="nil"/>
+              <w:right w:val="nil"/>
+            </w:tcBorders>
+            <w:shd w:val="clear" w:color="auto" w:fill="auto"/>
+            <w:noWrap/>
+            <w:vAlign w:val="bottom"/>
+            <w:hideMark/>
+          </w:tcPr>
+          <w:p>
+            <w:pPr>
+              <w:spacing w:after="0" w:line="240" w:lineRule="auto"/>
+              <w:rPr>
+                <w:rFonts w:ascii="Calibri" w:eastAsia="Times New Roman" w:hAnsi="Calibri" w:cs="Calibri"/>
+                <w:i/>
+                <w:color w:val="000000"/>
+                <w:sz w:val="20"/>
+                <w:szCs w:val="20"/>
+              </w:rPr>
+            </w:pPr>
+            <w:proofErr w:type="spellStart"/>
+            <w:r>
+              <w:rPr>
+                <w:rFonts w:ascii="Calibri" w:eastAsia="Times New Roman" w:hAnsi="Calibri" w:cs="Calibri"/>
+                <w:i/>
+                <w:color w:val="000000"/>
+                <w:sz w:val="20"/>
+                <w:szCs w:val="20"/>
+              </w:rPr>
+              <w:t>viktoria_lyomcheva</w:t>
+            </w:r>
+            <w:proofErr w:type="spellEnd"/>
+          </w:p>
+        </w:tc>
+        <w:tc>
+          <w:tcPr>
+            <w:tcW w:w="1330" w:type="dxa"/>
+            <w:tcBorders>
+              <w:top w:val="nil"/>
+              <w:left w:val="nil"/>
+              <w:bottom w:val="nil"/>
+              <w:right w:val="nil"/>
+            </w:tcBorders>
+            <w:shd w:val="clear" w:color="auto" w:fill="auto"/>
+            <w:noWrap/>
+            <w:vAlign w:val="bottom"/>
+            <w:hideMark/>
+          </w:tcPr>
+          <w:p>
+            <w:pPr>
+              <w:spacing w:after="0" w:line="240" w:lineRule="auto"/>
+              <w:rPr>
+                <w:rFonts w:ascii="Calibri" w:eastAsia="Times New Roman" w:hAnsi="Calibri" w:cs="Calibri"/>
+                <w:i/>
+                <w:color w:val="000000"/>
+                <w:sz w:val="20"/>
+                <w:szCs w:val="20"/>
+              </w:rPr>
+            </w:pPr>
+            <w:r>
+              <w:rPr>
+                <w:rFonts w:ascii="Calibri" w:eastAsia="Times New Roman" w:hAnsi="Calibri" w:cs="Calibri"/>
+                <w:i/>
+                <w:color w:val="000000"/>
+                <w:sz w:val="20"/>
+                <w:szCs w:val="20"/>
+              </w:rPr>
+              <w:t>amelia77</w:t>
+            </w:r>
+          </w:p>
+        </w:tc>
+      </w:tr>
+      <w:tr>
+        <w:trPr>
+          <w:trHeight w:val="300"/>
+          <w:jc w:val="center"/>
+        </w:trPr>
+        <w:tc>
+          <w:tcPr>
+            <w:tcW w:w="2176" w:type="dxa"/>
+            <w:tcBorders>
+              <w:top w:val="nil"/>
+              <w:left w:val="nil"/>
+              <w:bottom w:val="nil"/>
+              <w:right w:val="nil"/>
+            </w:tcBorders>
+            <w:shd w:val="clear" w:color="auto" w:fill="auto"/>
+            <w:noWrap/>
+            <w:vAlign w:val="bottom"/>
+            <w:hideMark/>
+          </w:tcPr>
+          <w:p>
+            <w:pPr>
+              <w:spacing w:after="0" w:line="240" w:lineRule="auto"/>
+              <w:rPr>
+                <w:rFonts w:ascii="Calibri" w:eastAsia="Times New Roman" w:hAnsi="Calibri" w:cs="Calibri"/>
+                <w:i/>
+                <w:color w:val="000000"/>
+                <w:sz w:val="20"/>
+                <w:szCs w:val="20"/>
+              </w:rPr>
+            </w:pPr>
+            <w:proofErr w:type="spellStart"/>
+            <w:r>
+              <w:rPr>
+                <w:rFonts w:ascii="Calibri" w:eastAsia="Times New Roman" w:hAnsi="Calibri" w:cs="Calibri"/>
+                <w:i/>
+                <w:color w:val="000000"/>
+                <w:sz w:val="20"/>
+                <w:szCs w:val="20"/>
+              </w:rPr>
+              <w:t>Lachezar</w:t>
+            </w:r>
+            <w:proofErr w:type="spellEnd"/>
+            <w:r>
+              <w:rPr>
+                <w:rFonts w:ascii="Calibri" w:eastAsia="Times New Roman" w:hAnsi="Calibri" w:cs="Calibri"/>
+                <w:i/>
+                <w:color w:val="000000"/>
+                <w:sz w:val="20"/>
+                <w:szCs w:val="20"/>
+              </w:rPr>
+              <w:t xml:space="preserve"> </w:t>
+            </w:r>
+            <w:proofErr w:type="spellStart"/>
+            <w:r>
+              <w:rPr>
+                <w:rFonts w:ascii="Calibri" w:eastAsia="Times New Roman" w:hAnsi="Calibri" w:cs="Calibri"/>
+                <w:i/>
+                <w:color w:val="000000"/>
+                <w:sz w:val="20"/>
+                <w:szCs w:val="20"/>
+              </w:rPr>
+              <w:t>Nikolov</w:t>
+            </w:r>
+            <w:proofErr w:type="spellEnd"/>
+          </w:p>
+        </w:tc>
+        <w:tc>
+          <w:tcPr>
+            <w:tcW w:w="1963" w:type="dxa"/>
+            <w:tcBorders>
+              <w:top w:val="nil"/>
+              <w:left w:val="nil"/>
+              <w:bottom w:val="nil"/>
+              <w:right w:val="nil"/>
+            </w:tcBorders>
+            <w:shd w:val="clear" w:color="auto" w:fill="auto"/>
+            <w:noWrap/>
+            <w:vAlign w:val="bottom"/>
+            <w:hideMark/>
+          </w:tcPr>
+          <w:p>
+            <w:pPr>
+              <w:spacing w:after="0" w:line="240" w:lineRule="auto"/>
+              <w:rPr>
+                <w:rFonts w:ascii="Calibri" w:eastAsia="Times New Roman" w:hAnsi="Calibri" w:cs="Calibri"/>
+                <w:i/>
+                <w:color w:val="000000"/>
+                <w:sz w:val="20"/>
+                <w:szCs w:val="20"/>
+              </w:rPr>
+            </w:pPr>
+            <w:proofErr w:type="spellStart"/>
+            <w:r>
+              <w:rPr>
+                <w:rFonts w:ascii="Calibri" w:eastAsia="Times New Roman" w:hAnsi="Calibri" w:cs="Calibri"/>
+                <w:i/>
+                <w:color w:val="000000"/>
+                <w:sz w:val="20"/>
+                <w:szCs w:val="20"/>
+              </w:rPr>
+              <w:t>l.nickolov</w:t>
+            </w:r>
+            <w:proofErr w:type="spellEnd"/>
+          </w:p>
+        </w:tc>
+        <w:tc>
+          <w:tcPr>
+            <w:tcW w:w="1330" w:type="dxa"/>
+            <w:tcBorders>
+              <w:top w:val="nil"/>
+              <w:left w:val="nil"/>
+              <w:bottom w:val="nil"/>
+              <w:right w:val="nil"/>
+            </w:tcBorders>
+            <w:shd w:val="clear" w:color="auto" w:fill="auto"/>
+            <w:noWrap/>
+            <w:vAlign w:val="bottom"/>
+            <w:hideMark/>
+          </w:tcPr>
+          <w:p>
+            <w:pPr>
+              <w:spacing w:after="0" w:line="240" w:lineRule="auto"/>
+              <w:rPr>
+                <w:rFonts w:ascii="Calibri" w:eastAsia="Times New Roman" w:hAnsi="Calibri" w:cs="Calibri"/>
+                <w:i/>
+                <w:color w:val="000000"/>
+                <w:sz w:val="20"/>
+                <w:szCs w:val="20"/>
+              </w:rPr>
+            </w:pPr>
+            <w:proofErr w:type="spellStart"/>
+            <w:r>
+              <w:rPr>
+                <w:rFonts w:ascii="Calibri" w:eastAsia="Times New Roman" w:hAnsi="Calibri" w:cs="Calibri"/>
+                <w:i/>
+                <w:color w:val="000000"/>
+                <w:sz w:val="20"/>
+                <w:szCs w:val="20"/>
+              </w:rPr>
+              <w:t>lsnickolov</w:t>
+            </w:r>
+            <w:proofErr w:type="spellEnd"/>
+          </w:p>
+        </w:tc>
+      </w:tr>
+    </w:tbl>
+    <w:p>
+      <w:pPr>
+        <w:jc w:val="center"/>
+      </w:pPr>
+    </w:p>
     <w:p>
       <w:pPr>
         <w:pStyle w:val="ListParagraph"/>
@@ -686,6 +1619,7 @@
         </w:numPr>
       </w:pPr>
       <w:r>
+        <w:lastRenderedPageBreak/>
         <w:t xml:space="preserve">Added restart, </w:t>
       </w:r>
       <w:r>
@@ -898,7 +1832,6 @@
         </w:numPr>
       </w:pPr>
       <w:r>
-        <w:lastRenderedPageBreak/>
         <w:t xml:space="preserve">Moved independent classes to a </w:t>
       </w:r>
       <w:r>
@@ -1359,8 +2292,134 @@
           <w:numId w:val="1"/>
         </w:numPr>
       </w:pPr>
-      <w:r>
-        <w:t>811d341 merge</w:t>
+      <w:proofErr w:type="spellStart"/>
+      <w:r>
+        <w:t>BoardDrawer</w:t>
+      </w:r>
+      <w:proofErr w:type="spellEnd"/>
+      <w:r>
+        <w:t xml:space="preserve"> constructor takes 1 parameter instead of 4</w:t>
+      </w:r>
+    </w:p>
+    <w:p>
+      <w:pPr>
+        <w:pStyle w:val="ListParagraph"/>
+        <w:numPr>
+          <w:ilvl w:val="0"/>
+          <w:numId w:val="1"/>
+        </w:numPr>
+      </w:pPr>
+      <w:proofErr w:type="spellStart"/>
+      <w:r>
+        <w:t>UIManager</w:t>
+      </w:r>
+      <w:proofErr w:type="spellEnd"/>
+      <w:r>
+        <w:t xml:space="preserve"> </w:t>
+      </w:r>
+      <w:proofErr w:type="spellStart"/>
+      <w:r>
+        <w:t>ctor</w:t>
+      </w:r>
+      <w:proofErr w:type="spellEnd"/>
+      <w:r>
+        <w:t xml:space="preserve"> takes 1 parameter instead of 3</w:t>
+      </w:r>
+    </w:p>
+    <w:p>
+      <w:pPr>
+        <w:pStyle w:val="ListParagraph"/>
+        <w:numPr>
+          <w:ilvl w:val="0"/>
+          <w:numId w:val="1"/>
+        </w:numPr>
+      </w:pPr>
+      <w:proofErr w:type="spellStart"/>
+      <w:r>
+        <w:t>UIManager</w:t>
+      </w:r>
+      <w:proofErr w:type="spellEnd"/>
+      <w:r>
+        <w:t xml:space="preserve"> has two </w:t>
+      </w:r>
+      <w:proofErr w:type="spellStart"/>
+      <w:r>
+        <w:t>constrcutors</w:t>
+      </w:r>
+      <w:proofErr w:type="spellEnd"/>
+    </w:p>
+    <w:p>
+      <w:pPr>
+        <w:pStyle w:val="ListParagraph"/>
+        <w:numPr>
+          <w:ilvl w:val="0"/>
+          <w:numId w:val="1"/>
+        </w:numPr>
+      </w:pPr>
+      <w:proofErr w:type="spellStart"/>
+      <w:r>
+        <w:t>CommandParser.ParseCommand</w:t>
+      </w:r>
+      <w:proofErr w:type="spellEnd"/>
+      <w:r>
+        <w:t xml:space="preserve"> made virtual</w:t>
+      </w:r>
+    </w:p>
+    <w:p>
+      <w:pPr>
+        <w:pStyle w:val="ListParagraph"/>
+        <w:numPr>
+          <w:ilvl w:val="0"/>
+          <w:numId w:val="1"/>
+        </w:numPr>
+      </w:pPr>
+      <w:proofErr w:type="spellStart"/>
+      <w:r>
+        <w:t>CommandParser.Game</w:t>
+      </w:r>
+      <w:proofErr w:type="spellEnd"/>
+      <w:r>
+        <w:t xml:space="preserve"> made protected</w:t>
+      </w:r>
+    </w:p>
+    <w:p>
+      <w:pPr>
+        <w:rPr>
+          <w:sz w:val="20"/>
+          <w:szCs w:val="20"/>
+        </w:rPr>
+      </w:pPr>
+      <w:r>
+        <w:rPr>
+          <w:rFonts w:ascii="Consolas" w:hAnsi="Consolas" w:cs="Consolas"/>
+          <w:color w:val="888888"/>
+          <w:sz w:val="20"/>
+          <w:szCs w:val="20"/>
+          <w:shd w:val="clear" w:color="auto" w:fill="FFFFFF"/>
+        </w:rPr>
+        <w:t>commit</w:t>
+      </w:r>
+      <w:r>
+        <w:rPr>
+          <w:rStyle w:val="apple-converted-space"/>
+          <w:rFonts w:ascii="Consolas" w:hAnsi="Consolas" w:cs="Consolas"/>
+          <w:color w:val="888888"/>
+          <w:sz w:val="20"/>
+          <w:szCs w:val="20"/>
+          <w:shd w:val="clear" w:color="auto" w:fill="FFFFFF"/>
+        </w:rPr>
+        <w:t> </w:t>
+      </w:r>
+      <w:r>
+        <w:rPr>
+          <w:rStyle w:val="sha"/>
+          <w:rFonts w:ascii="Consolas" w:hAnsi="Consolas" w:cs="Consolas"/>
+          <w:color w:val="444444"/>
+          <w:sz w:val="20"/>
+          <w:szCs w:val="20"/>
+          <w:shd w:val="clear" w:color="auto" w:fill="FFFFFF"/>
+        </w:rPr>
+        <w:t>2aae6d0</w:t>
       </w:r>
     </w:p>
     <w:sectPr>
@@ -1681,6 +2740,27 @@
       <w:color w:val="000000"/>
       <w:sz w:val="24"/>
       <w:szCs w:val="24"/>
+    </w:rPr>
+  </w:style>
+  <w:style w:type="character" w:customStyle="1" w:styleId="apple-converted-space">
+    <w:name w:val="apple-converted-space"/>
+    <w:basedOn w:val="DefaultParagraphFont"/>
+    <w:rsid w:val="00C2004D"/>
+  </w:style>
+  <w:style w:type="character" w:customStyle="1" w:styleId="sha">
+    <w:name w:val="sha"/>
+    <w:basedOn w:val="DefaultParagraphFont"/>
+    <w:rsid w:val="00C2004D"/>
+  </w:style>
+  <w:style w:type="character" w:styleId="Hyperlink">
+    <w:name w:val="Hyperlink"/>
+    <w:basedOn w:val="DefaultParagraphFont"/>
+    <w:uiPriority w:val="99"/>
+    <w:unhideWhenUsed/>
+    <w:rsid w:val="00740C52"/>
+    <w:rPr>
+      <w:color w:val="0000FF" w:themeColor="hyperlink"/>
+      <w:u w:val="single"/>
     </w:rPr>
   </w:style>
 </w:styles>

</xml_diff>

<commit_message>
bridged UIManager with IRenderer and IUserInputReader
</commit_message>
<xml_diff>
--- a/Documentation/Refactoring Documentation.docx
+++ b/Documentation/Refactoring Documentation.docx
@@ -132,13 +132,23 @@
                 <w:szCs w:val="20"/>
               </w:rPr>
             </w:pPr>
+            <w:proofErr w:type="spellStart"/>
             <w:r>
               <w:rPr>
                 <w:rFonts w:asciiTheme="minorHAnsi" w:eastAsia="Times New Roman" w:hAnsiTheme="minorHAnsi" w:cstheme="minorHAnsi"/>
                 <w:sz w:val="20"/>
                 <w:szCs w:val="20"/>
               </w:rPr>
-              <w:t>Telerik ID</w:t>
+              <w:t>Telerik</w:t>
+            </w:r>
+            <w:proofErr w:type="spellEnd"/>
+            <w:r>
+              <w:rPr>
+                <w:rFonts w:asciiTheme="minorHAnsi" w:eastAsia="Times New Roman" w:hAnsiTheme="minorHAnsi" w:cstheme="minorHAnsi"/>
+                <w:sz w:val="20"/>
+                <w:szCs w:val="20"/>
+              </w:rPr>
+              <w:t xml:space="preserve"> ID</w:t>
             </w:r>
           </w:p>
         </w:tc>
@@ -166,6 +176,7 @@
                 <w:szCs w:val="20"/>
               </w:rPr>
             </w:pPr>
+            <w:proofErr w:type="spellStart"/>
             <w:r>
               <w:rPr>
                 <w:rFonts w:asciiTheme="minorHAnsi" w:eastAsia="Times New Roman" w:hAnsiTheme="minorHAnsi" w:cstheme="minorHAnsi"/>
@@ -174,6 +185,7 @@
               </w:rPr>
               <w:t>Github</w:t>
             </w:r>
+            <w:proofErr w:type="spellEnd"/>
           </w:p>
         </w:tc>
       </w:tr>
@@ -206,6 +218,7 @@
                 <w:szCs w:val="20"/>
               </w:rPr>
             </w:pPr>
+            <w:proofErr w:type="spellStart"/>
             <w:r>
               <w:rPr>
                 <w:rFonts w:eastAsia="Times New Roman" w:cstheme="minorHAnsi"/>
@@ -213,8 +226,29 @@
                 <w:sz w:val="20"/>
                 <w:szCs w:val="20"/>
               </w:rPr>
-              <w:t>Jivko Rusev</w:t>
+              <w:t>Jivko</w:t>
             </w:r>
+            <w:proofErr w:type="spellEnd"/>
+            <w:r>
+              <w:rPr>
+                <w:rFonts w:eastAsia="Times New Roman" w:cstheme="minorHAnsi"/>
+                <w:color w:val="000000"/>
+                <w:sz w:val="20"/>
+                <w:szCs w:val="20"/>
+              </w:rPr>
+              <w:t xml:space="preserve"> </w:t>
+            </w:r>
+            <w:proofErr w:type="spellStart"/>
+            <w:r>
+              <w:rPr>
+                <w:rFonts w:eastAsia="Times New Roman" w:cstheme="minorHAnsi"/>
+                <w:color w:val="000000"/>
+                <w:sz w:val="20"/>
+                <w:szCs w:val="20"/>
+              </w:rPr>
+              <w:t>Rusev</w:t>
+            </w:r>
+            <w:proofErr w:type="spellEnd"/>
           </w:p>
         </w:tc>
         <w:tc>
@@ -283,8 +317,19 @@
                 <w:sz w:val="20"/>
                 <w:szCs w:val="20"/>
               </w:rPr>
-              <w:t>neutrino-git</w:t>
+              <w:t>neutrino-</w:t>
             </w:r>
+            <w:proofErr w:type="spellStart"/>
+            <w:r>
+              <w:rPr>
+                <w:rFonts w:eastAsia="Times New Roman" w:cstheme="minorHAnsi"/>
+                <w:color w:val="000000"/>
+                <w:sz w:val="20"/>
+                <w:szCs w:val="20"/>
+              </w:rPr>
+              <w:t>git</w:t>
+            </w:r>
+            <w:proofErr w:type="spellEnd"/>
           </w:p>
         </w:tc>
       </w:tr>
@@ -317,6 +362,7 @@
                 <w:szCs w:val="20"/>
               </w:rPr>
             </w:pPr>
+            <w:proofErr w:type="spellStart"/>
             <w:r>
               <w:rPr>
                 <w:rFonts w:eastAsia="Times New Roman" w:cstheme="minorHAnsi"/>
@@ -324,8 +370,29 @@
                 <w:sz w:val="20"/>
                 <w:szCs w:val="20"/>
               </w:rPr>
-              <w:t>Nikolay Nachev</w:t>
+              <w:t>Nikolay</w:t>
             </w:r>
+            <w:proofErr w:type="spellEnd"/>
+            <w:r>
+              <w:rPr>
+                <w:rFonts w:eastAsia="Times New Roman" w:cstheme="minorHAnsi"/>
+                <w:color w:val="000000"/>
+                <w:sz w:val="20"/>
+                <w:szCs w:val="20"/>
+              </w:rPr>
+              <w:t xml:space="preserve"> </w:t>
+            </w:r>
+            <w:proofErr w:type="spellStart"/>
+            <w:r>
+              <w:rPr>
+                <w:rFonts w:eastAsia="Times New Roman" w:cstheme="minorHAnsi"/>
+                <w:color w:val="000000"/>
+                <w:sz w:val="20"/>
+                <w:szCs w:val="20"/>
+              </w:rPr>
+              <w:t>Nachev</w:t>
+            </w:r>
+            <w:proofErr w:type="spellEnd"/>
           </w:p>
         </w:tc>
         <w:tc>
@@ -352,6 +419,7 @@
                 <w:szCs w:val="20"/>
               </w:rPr>
             </w:pPr>
+            <w:proofErr w:type="spellStart"/>
             <w:r>
               <w:rPr>
                 <w:rFonts w:eastAsia="Times New Roman" w:cstheme="minorHAnsi"/>
@@ -361,6 +429,7 @@
               </w:rPr>
               <w:t>nikolay.n.nachev</w:t>
             </w:r>
+            <w:proofErr w:type="spellEnd"/>
           </w:p>
         </w:tc>
         <w:tc>
@@ -387,6 +456,7 @@
                 <w:szCs w:val="20"/>
               </w:rPr>
             </w:pPr>
+            <w:proofErr w:type="spellStart"/>
             <w:r>
               <w:rPr>
                 <w:rFonts w:eastAsia="Times New Roman" w:cstheme="minorHAnsi"/>
@@ -396,6 +466,7 @@
               </w:rPr>
               <w:t>Nachev</w:t>
             </w:r>
+            <w:proofErr w:type="spellEnd"/>
           </w:p>
         </w:tc>
       </w:tr>
@@ -428,6 +499,7 @@
                 <w:szCs w:val="20"/>
               </w:rPr>
             </w:pPr>
+            <w:proofErr w:type="spellStart"/>
             <w:r>
               <w:rPr>
                 <w:rFonts w:eastAsia="Times New Roman" w:cstheme="minorHAnsi"/>
@@ -435,8 +507,29 @@
                 <w:sz w:val="20"/>
                 <w:szCs w:val="20"/>
               </w:rPr>
-              <w:t>Jasen Bashov</w:t>
+              <w:t>Jasen</w:t>
             </w:r>
+            <w:proofErr w:type="spellEnd"/>
+            <w:r>
+              <w:rPr>
+                <w:rFonts w:eastAsia="Times New Roman" w:cstheme="minorHAnsi"/>
+                <w:color w:val="000000"/>
+                <w:sz w:val="20"/>
+                <w:szCs w:val="20"/>
+              </w:rPr>
+              <w:t xml:space="preserve"> </w:t>
+            </w:r>
+            <w:proofErr w:type="spellStart"/>
+            <w:r>
+              <w:rPr>
+                <w:rFonts w:eastAsia="Times New Roman" w:cstheme="minorHAnsi"/>
+                <w:color w:val="000000"/>
+                <w:sz w:val="20"/>
+                <w:szCs w:val="20"/>
+              </w:rPr>
+              <w:t>Bashov</w:t>
+            </w:r>
+            <w:proofErr w:type="spellEnd"/>
           </w:p>
         </w:tc>
         <w:tc>
@@ -463,6 +556,7 @@
                 <w:szCs w:val="20"/>
               </w:rPr>
             </w:pPr>
+            <w:proofErr w:type="spellStart"/>
             <w:r>
               <w:rPr>
                 <w:rFonts w:eastAsia="Times New Roman" w:cstheme="minorHAnsi"/>
@@ -472,6 +566,7 @@
               </w:rPr>
               <w:t>triplexsa</w:t>
             </w:r>
+            <w:proofErr w:type="spellEnd"/>
           </w:p>
         </w:tc>
         <w:tc>
@@ -498,6 +593,7 @@
                 <w:szCs w:val="20"/>
               </w:rPr>
             </w:pPr>
+            <w:proofErr w:type="spellStart"/>
             <w:r>
               <w:rPr>
                 <w:rFonts w:eastAsia="Times New Roman" w:cstheme="minorHAnsi"/>
@@ -507,6 +603,7 @@
               </w:rPr>
               <w:t>jasonbashov</w:t>
             </w:r>
+            <w:proofErr w:type="spellEnd"/>
           </w:p>
         </w:tc>
       </w:tr>
@@ -539,6 +636,7 @@
                 <w:szCs w:val="20"/>
               </w:rPr>
             </w:pPr>
+            <w:proofErr w:type="spellStart"/>
             <w:r>
               <w:rPr>
                 <w:rFonts w:eastAsia="Times New Roman" w:cstheme="minorHAnsi"/>
@@ -546,8 +644,29 @@
                 <w:sz w:val="20"/>
                 <w:szCs w:val="20"/>
               </w:rPr>
-              <w:t>Viktoria Lyomcheva</w:t>
+              <w:t>Viktoria</w:t>
             </w:r>
+            <w:proofErr w:type="spellEnd"/>
+            <w:r>
+              <w:rPr>
+                <w:rFonts w:eastAsia="Times New Roman" w:cstheme="minorHAnsi"/>
+                <w:color w:val="000000"/>
+                <w:sz w:val="20"/>
+                <w:szCs w:val="20"/>
+              </w:rPr>
+              <w:t xml:space="preserve"> </w:t>
+            </w:r>
+            <w:proofErr w:type="spellStart"/>
+            <w:r>
+              <w:rPr>
+                <w:rFonts w:eastAsia="Times New Roman" w:cstheme="minorHAnsi"/>
+                <w:color w:val="000000"/>
+                <w:sz w:val="20"/>
+                <w:szCs w:val="20"/>
+              </w:rPr>
+              <w:t>Lyomcheva</w:t>
+            </w:r>
+            <w:proofErr w:type="spellEnd"/>
           </w:p>
         </w:tc>
         <w:tc>
@@ -574,6 +693,7 @@
                 <w:szCs w:val="20"/>
               </w:rPr>
             </w:pPr>
+            <w:proofErr w:type="spellStart"/>
             <w:r>
               <w:rPr>
                 <w:rFonts w:eastAsia="Times New Roman" w:cstheme="minorHAnsi"/>
@@ -583,6 +703,7 @@
               </w:rPr>
               <w:t>viktoria_lyomcheva</w:t>
             </w:r>
+            <w:proofErr w:type="spellEnd"/>
           </w:p>
         </w:tc>
         <w:tc>
@@ -650,6 +771,7 @@
                 <w:szCs w:val="20"/>
               </w:rPr>
             </w:pPr>
+            <w:proofErr w:type="spellStart"/>
             <w:r>
               <w:rPr>
                 <w:rFonts w:eastAsia="Times New Roman" w:cstheme="minorHAnsi"/>
@@ -657,8 +779,29 @@
                 <w:sz w:val="20"/>
                 <w:szCs w:val="20"/>
               </w:rPr>
-              <w:t>Lachezar Nikolov</w:t>
+              <w:t>Lachezar</w:t>
             </w:r>
+            <w:proofErr w:type="spellEnd"/>
+            <w:r>
+              <w:rPr>
+                <w:rFonts w:eastAsia="Times New Roman" w:cstheme="minorHAnsi"/>
+                <w:color w:val="000000"/>
+                <w:sz w:val="20"/>
+                <w:szCs w:val="20"/>
+              </w:rPr>
+              <w:t xml:space="preserve"> </w:t>
+            </w:r>
+            <w:proofErr w:type="spellStart"/>
+            <w:r>
+              <w:rPr>
+                <w:rFonts w:eastAsia="Times New Roman" w:cstheme="minorHAnsi"/>
+                <w:color w:val="000000"/>
+                <w:sz w:val="20"/>
+                <w:szCs w:val="20"/>
+              </w:rPr>
+              <w:t>Nikolov</w:t>
+            </w:r>
+            <w:proofErr w:type="spellEnd"/>
           </w:p>
         </w:tc>
         <w:tc>
@@ -685,6 +828,7 @@
                 <w:szCs w:val="20"/>
               </w:rPr>
             </w:pPr>
+            <w:proofErr w:type="spellStart"/>
             <w:r>
               <w:rPr>
                 <w:rFonts w:eastAsia="Times New Roman" w:cstheme="minorHAnsi"/>
@@ -694,6 +838,7 @@
               </w:rPr>
               <w:t>l.nickolov</w:t>
             </w:r>
+            <w:proofErr w:type="spellEnd"/>
           </w:p>
         </w:tc>
         <w:tc>
@@ -720,6 +865,7 @@
                 <w:szCs w:val="20"/>
               </w:rPr>
             </w:pPr>
+            <w:proofErr w:type="spellStart"/>
             <w:r>
               <w:rPr>
                 <w:rFonts w:eastAsia="Times New Roman" w:cstheme="minorHAnsi"/>
@@ -729,6 +875,7 @@
               </w:rPr>
               <w:t>lsnickolov</w:t>
             </w:r>
+            <w:proofErr w:type="spellEnd"/>
           </w:p>
         </w:tc>
       </w:tr>
@@ -803,6 +950,7 @@
         </w:rPr>
         <w:t xml:space="preserve">Singleton: [ </w:t>
       </w:r>
+      <w:proofErr w:type="spellStart"/>
       <w:r>
         <w:rPr>
           <w:rFonts w:ascii="Consolas" w:hAnsi="Consolas" w:cs="Consolas"/>
@@ -811,6 +959,7 @@
         </w:rPr>
         <w:t>RandomGeneratorProvider</w:t>
       </w:r>
+      <w:proofErr w:type="spellEnd"/>
       <w:r>
         <w:rPr>
           <w:rFonts w:cstheme="minorHAnsi"/>
@@ -833,79 +982,65 @@
         <w:rPr>
           <w:rFonts w:cstheme="minorHAnsi"/>
         </w:rPr>
-        <w:t xml:space="preserve">Factory Method: [ </w:t>
-      </w:r>
+        <w:t>Factory Method: [</w:t>
+      </w:r>
+      <w:r>
+        <w:rPr>
+          <w:rFonts w:cstheme="minorHAnsi"/>
+        </w:rPr>
+        <w:t xml:space="preserve"> </w:t>
+      </w:r>
+      <w:proofErr w:type="spellStart"/>
       <w:r>
         <w:rPr>
           <w:rFonts w:ascii="Consolas" w:hAnsi="Consolas" w:cs="Consolas"/>
           <w:sz w:val="18"/>
           <w:szCs w:val="18"/>
         </w:rPr>
-        <w:t>MinesweeperGame, MinesweeperGameEasy</w:t>
-      </w:r>
-      <w:r>
-        <w:rPr>
-          <w:rFonts w:cstheme="minorHAnsi"/>
-        </w:rPr>
-        <w:t xml:space="preserve"> ]</w:t>
-      </w:r>
-    </w:p>
-    <w:p>
-      <w:pPr>
-        <w:pStyle w:val="Heading4"/>
-        <w:numPr>
-          <w:ilvl w:val="0"/>
-          <w:numId w:val="2"/>
-        </w:numPr>
-        <w:rPr>
-          <w:rFonts w:asciiTheme="minorHAnsi" w:hAnsiTheme="minorHAnsi" w:cstheme="minorHAnsi"/>
-        </w:rPr>
-      </w:pPr>
-      <w:r>
-        <w:rPr>
-          <w:rFonts w:asciiTheme="minorHAnsi" w:hAnsiTheme="minorHAnsi" w:cstheme="minorHAnsi"/>
-        </w:rPr>
-        <w:t>Behavioral:</w:t>
-      </w:r>
-    </w:p>
-    <w:p>
-      <w:pPr>
-        <w:pStyle w:val="NoSpacing"/>
-        <w:numPr>
-          <w:ilvl w:val="1"/>
-          <w:numId w:val="6"/>
-        </w:numPr>
-        <w:rPr>
-          <w:rFonts w:cstheme="minorHAnsi"/>
-        </w:rPr>
-      </w:pPr>
-      <w:r>
-        <w:rPr>
-          <w:rFonts w:cstheme="minorHAnsi"/>
-        </w:rPr>
-        <w:t xml:space="preserve">Command: [ </w:t>
-      </w:r>
+        <w:t>MinesweeperGameEasy</w:t>
+      </w:r>
+      <w:proofErr w:type="spellEnd"/>
       <w:r>
         <w:rPr>
           <w:rFonts w:ascii="Consolas" w:hAnsi="Consolas" w:cs="Consolas"/>
           <w:sz w:val="18"/>
           <w:szCs w:val="18"/>
         </w:rPr>
-        <w:t xml:space="preserve">CommandExecutor, MinesweeperGame, ICommand: CmdBoom, CmdExit, </w:t>
-      </w:r>
+        <w:t xml:space="preserve"> : </w:t>
+      </w:r>
+      <w:proofErr w:type="spellStart"/>
       <w:r>
         <w:rPr>
           <w:rFonts w:ascii="Consolas" w:hAnsi="Consolas" w:cs="Consolas"/>
           <w:sz w:val="18"/>
           <w:szCs w:val="18"/>
         </w:rPr>
-        <w:t>CmdOpenCell,…</w:t>
-      </w:r>
+        <w:t>MinesweeperGame</w:t>
+      </w:r>
+      <w:proofErr w:type="spellEnd"/>
       <w:r>
         <w:rPr>
           <w:rFonts w:cstheme="minorHAnsi"/>
         </w:rPr>
         <w:t xml:space="preserve"> ]</w:t>
+      </w:r>
+    </w:p>
+    <w:p>
+      <w:pPr>
+        <w:pStyle w:val="Heading4"/>
+        <w:numPr>
+          <w:ilvl w:val="0"/>
+          <w:numId w:val="2"/>
+        </w:numPr>
+        <w:rPr>
+          <w:rFonts w:asciiTheme="minorHAnsi" w:hAnsiTheme="minorHAnsi" w:cstheme="minorHAnsi"/>
+        </w:rPr>
+      </w:pPr>
+      <w:r>
+        <w:rPr>
+          <w:rFonts w:asciiTheme="minorHAnsi" w:hAnsiTheme="minorHAnsi" w:cstheme="minorHAnsi"/>
+        </w:rPr>
+        <w:t>Behavioral:</w:t>
       </w:r>
     </w:p>
     <w:p>
@@ -923,114 +1058,446 @@
         <w:rPr>
           <w:rFonts w:cstheme="minorHAnsi"/>
         </w:rPr>
-        <w:t xml:space="preserve">Strategy: [ </w:t>
-      </w:r>
+        <w:t xml:space="preserve">Command: [ </w:t>
+      </w:r>
+      <w:proofErr w:type="spellStart"/>
       <w:r>
         <w:rPr>
           <w:rFonts w:ascii="Consolas" w:hAnsi="Consolas" w:cs="Consolas"/>
           <w:sz w:val="18"/>
           <w:szCs w:val="18"/>
         </w:rPr>
-        <w:t>UIManager(IRenderer, IUserInputReader)</w:t>
-      </w:r>
+        <w:t>CommandExecutor</w:t>
+      </w:r>
+      <w:proofErr w:type="spellEnd"/>
       <w:r>
         <w:rPr>
           <w:rFonts w:ascii="Consolas" w:hAnsi="Consolas" w:cs="Consolas"/>
           <w:sz w:val="18"/>
           <w:szCs w:val="18"/>
         </w:rPr>
-        <w:t>;</w:t>
-      </w:r>
+        <w:t xml:space="preserve">, </w:t>
+      </w:r>
+      <w:proofErr w:type="spellStart"/>
       <w:r>
         <w:rPr>
           <w:rFonts w:ascii="Consolas" w:hAnsi="Consolas" w:cs="Consolas"/>
           <w:sz w:val="18"/>
           <w:szCs w:val="18"/>
         </w:rPr>
-        <w:t xml:space="preserve"> Minefield(IRandomGeneratorProvider)</w:t>
-      </w:r>
-      <w:r>
-        <w:rPr>
-          <w:rFonts w:cstheme="minorHAnsi"/>
-        </w:rPr>
-        <w:t>]</w:t>
-      </w:r>
-    </w:p>
-    <w:p>
-      <w:pPr>
-        <w:pStyle w:val="Heading4"/>
-        <w:numPr>
-          <w:ilvl w:val="0"/>
-          <w:numId w:val="2"/>
-        </w:numPr>
-        <w:rPr>
-          <w:rFonts w:asciiTheme="minorHAnsi" w:hAnsiTheme="minorHAnsi" w:cstheme="minorHAnsi"/>
-        </w:rPr>
-      </w:pPr>
-      <w:r>
-        <w:rPr>
-          <w:rFonts w:asciiTheme="minorHAnsi" w:hAnsiTheme="minorHAnsi" w:cstheme="minorHAnsi"/>
-        </w:rPr>
-        <w:t>Structural:</w:t>
-      </w:r>
-    </w:p>
-    <w:p>
-      <w:pPr>
-        <w:pStyle w:val="NoSpacing"/>
-        <w:numPr>
-          <w:ilvl w:val="1"/>
-          <w:numId w:val="8"/>
-        </w:numPr>
-        <w:rPr>
-          <w:rFonts w:cstheme="minorHAnsi"/>
-        </w:rPr>
-      </w:pPr>
-      <w:r>
-        <w:rPr>
-          <w:rFonts w:cstheme="minorHAnsi"/>
-        </w:rPr>
-        <w:t xml:space="preserve">Adapter: [ </w:t>
-      </w:r>
+        <w:t>MinesweeperGame</w:t>
+      </w:r>
+      <w:proofErr w:type="spellEnd"/>
       <w:r>
         <w:rPr>
           <w:rFonts w:ascii="Consolas" w:hAnsi="Consolas" w:cs="Consolas"/>
           <w:sz w:val="18"/>
           <w:szCs w:val="18"/>
         </w:rPr>
-        <w:t>IRenderer: ConsoleRenderer(System.Console)</w:t>
-      </w:r>
-      <w:r>
-        <w:rPr>
-          <w:rFonts w:cstheme="minorHAnsi"/>
-        </w:rPr>
-        <w:t xml:space="preserve"> ]</w:t>
-      </w:r>
-    </w:p>
-    <w:p>
-      <w:pPr>
-        <w:pStyle w:val="NoSpacing"/>
-        <w:numPr>
-          <w:ilvl w:val="1"/>
-          <w:numId w:val="8"/>
-        </w:numPr>
-        <w:rPr>
-          <w:rFonts w:cstheme="minorHAnsi"/>
-        </w:rPr>
-      </w:pPr>
-      <w:r>
-        <w:rPr>
-          <w:rFonts w:cstheme="minorHAnsi"/>
-        </w:rPr>
-        <w:t xml:space="preserve">Facade: [ </w:t>
-      </w:r>
+        <w:t xml:space="preserve">, </w:t>
+      </w:r>
+      <w:proofErr w:type="spellStart"/>
       <w:r>
         <w:rPr>
           <w:rFonts w:ascii="Consolas" w:hAnsi="Consolas" w:cs="Consolas"/>
           <w:sz w:val="18"/>
           <w:szCs w:val="18"/>
         </w:rPr>
-        <w:t>MinesweeperGame is Facade for UIManager, Minefield, ScoreBoard</w:t>
-      </w:r>
+        <w:t>ICommand</w:t>
+      </w:r>
+      <w:proofErr w:type="spellEnd"/>
+      <w:r>
+        <w:rPr>
+          <w:rFonts w:ascii="Consolas" w:hAnsi="Consolas" w:cs="Consolas"/>
+          <w:sz w:val="18"/>
+          <w:szCs w:val="18"/>
+        </w:rPr>
+        <w:t xml:space="preserve">: </w:t>
+      </w:r>
+      <w:proofErr w:type="spellStart"/>
+      <w:r>
+        <w:rPr>
+          <w:rFonts w:ascii="Consolas" w:hAnsi="Consolas" w:cs="Consolas"/>
+          <w:sz w:val="18"/>
+          <w:szCs w:val="18"/>
+        </w:rPr>
+        <w:t>CmdBoom</w:t>
+      </w:r>
+      <w:proofErr w:type="spellEnd"/>
+      <w:r>
+        <w:rPr>
+          <w:rFonts w:ascii="Consolas" w:hAnsi="Consolas" w:cs="Consolas"/>
+          <w:sz w:val="18"/>
+          <w:szCs w:val="18"/>
+        </w:rPr>
+        <w:t xml:space="preserve">, </w:t>
+      </w:r>
+      <w:proofErr w:type="spellStart"/>
+      <w:r>
+        <w:rPr>
+          <w:rFonts w:ascii="Consolas" w:hAnsi="Consolas" w:cs="Consolas"/>
+          <w:sz w:val="18"/>
+          <w:szCs w:val="18"/>
+        </w:rPr>
+        <w:t>CmdExit</w:t>
+      </w:r>
+      <w:proofErr w:type="spellEnd"/>
+      <w:r>
+        <w:rPr>
+          <w:rFonts w:ascii="Consolas" w:hAnsi="Consolas" w:cs="Consolas"/>
+          <w:sz w:val="18"/>
+          <w:szCs w:val="18"/>
+        </w:rPr>
+        <w:t xml:space="preserve">, </w:t>
+      </w:r>
+      <w:proofErr w:type="spellStart"/>
+      <w:r>
+        <w:rPr>
+          <w:rFonts w:ascii="Consolas" w:hAnsi="Consolas" w:cs="Consolas"/>
+          <w:sz w:val="18"/>
+          <w:szCs w:val="18"/>
+        </w:rPr>
+        <w:t>CmdOpenCell</w:t>
+      </w:r>
+      <w:proofErr w:type="spellEnd"/>
+      <w:r>
+        <w:rPr>
+          <w:rFonts w:ascii="Consolas" w:hAnsi="Consolas" w:cs="Consolas"/>
+          <w:sz w:val="18"/>
+          <w:szCs w:val="18"/>
+        </w:rPr>
+        <w:t>,…</w:t>
+      </w:r>
+      <w:r>
+        <w:rPr>
+          <w:rFonts w:cstheme="minorHAnsi"/>
+        </w:rPr>
+        <w:t xml:space="preserve"> ]</w:t>
+      </w:r>
+    </w:p>
+    <w:p>
+      <w:pPr>
+        <w:pStyle w:val="NoSpacing"/>
+        <w:numPr>
+          <w:ilvl w:val="1"/>
+          <w:numId w:val="6"/>
+        </w:numPr>
+        <w:rPr>
+          <w:rFonts w:cstheme="minorHAnsi"/>
+        </w:rPr>
+      </w:pPr>
+      <w:r>
+        <w:rPr>
+          <w:rFonts w:cstheme="minorHAnsi"/>
+        </w:rPr>
+        <w:t>Strategy: [</w:t>
+      </w:r>
+      <w:r>
+        <w:rPr>
+          <w:rFonts w:cstheme="minorHAnsi"/>
+        </w:rPr>
+        <w:t xml:space="preserve"> </w:t>
+      </w:r>
+      <w:proofErr w:type="spellStart"/>
+      <w:r>
+        <w:rPr>
+          <w:rFonts w:ascii="Consolas" w:hAnsi="Consolas" w:cs="Consolas"/>
+          <w:sz w:val="18"/>
+          <w:szCs w:val="18"/>
+        </w:rPr>
+        <w:t>IEnumerable</w:t>
+      </w:r>
+      <w:proofErr w:type="spellEnd"/>
+      <w:r>
+        <w:rPr>
+          <w:rFonts w:ascii="Consolas" w:hAnsi="Consolas" w:cs="Consolas"/>
+          <w:sz w:val="18"/>
+          <w:szCs w:val="18"/>
+        </w:rPr>
+        <w:t xml:space="preserve">&lt;T&gt;.Shuffle method takes </w:t>
+      </w:r>
+      <w:proofErr w:type="spellStart"/>
+      <w:r>
+        <w:rPr>
+          <w:rFonts w:ascii="Consolas" w:hAnsi="Consolas" w:cs="Consolas"/>
+          <w:sz w:val="18"/>
+          <w:szCs w:val="18"/>
+        </w:rPr>
+        <w:t>IRandomGeneratorProvider</w:t>
+      </w:r>
+      <w:proofErr w:type="spellEnd"/>
+      <w:r>
+        <w:rPr>
+          <w:rFonts w:ascii="Consolas" w:hAnsi="Consolas" w:cs="Consolas"/>
+          <w:sz w:val="18"/>
+          <w:szCs w:val="18"/>
+        </w:rPr>
+        <w:t xml:space="preserve"> </w:t>
+      </w:r>
+      <w:r>
+        <w:rPr>
+          <w:rFonts w:cstheme="minorHAnsi"/>
+        </w:rPr>
+        <w:t>]</w:t>
+      </w:r>
+    </w:p>
+    <w:p>
+      <w:pPr>
+        <w:pStyle w:val="Heading4"/>
+        <w:numPr>
+          <w:ilvl w:val="0"/>
+          <w:numId w:val="2"/>
+        </w:numPr>
+        <w:rPr>
+          <w:rFonts w:asciiTheme="minorHAnsi" w:hAnsiTheme="minorHAnsi" w:cstheme="minorHAnsi"/>
+        </w:rPr>
+      </w:pPr>
+      <w:r>
+        <w:rPr>
+          <w:rFonts w:asciiTheme="minorHAnsi" w:hAnsiTheme="minorHAnsi" w:cstheme="minorHAnsi"/>
+        </w:rPr>
+        <w:t>Structural:</w:t>
+      </w:r>
+    </w:p>
+    <w:p>
+      <w:pPr>
+        <w:pStyle w:val="NoSpacing"/>
+        <w:numPr>
+          <w:ilvl w:val="1"/>
+          <w:numId w:val="8"/>
+        </w:numPr>
+        <w:rPr>
+          <w:rFonts w:cstheme="minorHAnsi"/>
+        </w:rPr>
+      </w:pPr>
+      <w:r>
+        <w:rPr>
+          <w:rFonts w:cstheme="minorHAnsi"/>
+        </w:rPr>
+        <w:t xml:space="preserve">Adapter: [ </w:t>
+      </w:r>
+      <w:proofErr w:type="spellStart"/>
+      <w:r>
+        <w:rPr>
+          <w:rFonts w:ascii="Consolas" w:hAnsi="Consolas" w:cs="Consolas"/>
+          <w:sz w:val="18"/>
+          <w:szCs w:val="18"/>
+        </w:rPr>
+        <w:t>IRenderer</w:t>
+      </w:r>
+      <w:proofErr w:type="spellEnd"/>
+      <w:r>
+        <w:rPr>
+          <w:rFonts w:ascii="Consolas" w:hAnsi="Consolas" w:cs="Consolas"/>
+          <w:sz w:val="18"/>
+          <w:szCs w:val="18"/>
+        </w:rPr>
+        <w:t xml:space="preserve">: </w:t>
+      </w:r>
+      <w:proofErr w:type="spellStart"/>
+      <w:r>
+        <w:rPr>
+          <w:rFonts w:ascii="Consolas" w:hAnsi="Consolas" w:cs="Consolas"/>
+          <w:sz w:val="18"/>
+          <w:szCs w:val="18"/>
+        </w:rPr>
+        <w:t>ConsoleRenderer</w:t>
+      </w:r>
+      <w:proofErr w:type="spellEnd"/>
+      <w:r>
+        <w:rPr>
+          <w:rFonts w:ascii="Consolas" w:hAnsi="Consolas" w:cs="Consolas"/>
+          <w:sz w:val="18"/>
+          <w:szCs w:val="18"/>
+        </w:rPr>
+        <w:t>(</w:t>
+      </w:r>
+      <w:proofErr w:type="spellStart"/>
+      <w:r>
+        <w:rPr>
+          <w:rFonts w:ascii="Consolas" w:hAnsi="Consolas" w:cs="Consolas"/>
+          <w:sz w:val="18"/>
+          <w:szCs w:val="18"/>
+        </w:rPr>
+        <w:t>System.Console</w:t>
+      </w:r>
+      <w:proofErr w:type="spellEnd"/>
+      <w:r>
+        <w:rPr>
+          <w:rFonts w:ascii="Consolas" w:hAnsi="Consolas" w:cs="Consolas"/>
+          <w:sz w:val="18"/>
+          <w:szCs w:val="18"/>
+        </w:rPr>
+        <w:t>)</w:t>
+      </w:r>
+      <w:r>
+        <w:rPr>
+          <w:rFonts w:cstheme="minorHAnsi"/>
+        </w:rPr>
+        <w:t xml:space="preserve"> ]</w:t>
+      </w:r>
+    </w:p>
+    <w:p>
+      <w:pPr>
+        <w:pStyle w:val="NoSpacing"/>
+        <w:numPr>
+          <w:ilvl w:val="1"/>
+          <w:numId w:val="8"/>
+        </w:numPr>
+        <w:rPr>
+          <w:rFonts w:cstheme="minorHAnsi"/>
+        </w:rPr>
+      </w:pPr>
+      <w:r>
+        <w:rPr>
+          <w:rFonts w:cstheme="minorHAnsi"/>
+        </w:rPr>
+        <w:t xml:space="preserve">Facade: [ </w:t>
+      </w:r>
+      <w:proofErr w:type="spellStart"/>
+      <w:r>
+        <w:rPr>
+          <w:rFonts w:ascii="Consolas" w:hAnsi="Consolas" w:cs="Consolas"/>
+          <w:sz w:val="18"/>
+          <w:szCs w:val="18"/>
+        </w:rPr>
+        <w:t>MinesweeperGame</w:t>
+      </w:r>
+      <w:proofErr w:type="spellEnd"/>
+      <w:r>
+        <w:rPr>
+          <w:rFonts w:ascii="Consolas" w:hAnsi="Consolas" w:cs="Consolas"/>
+          <w:sz w:val="18"/>
+          <w:szCs w:val="18"/>
+        </w:rPr>
+        <w:t xml:space="preserve"> is Facade for </w:t>
+      </w:r>
+      <w:proofErr w:type="spellStart"/>
+      <w:r>
+        <w:rPr>
+          <w:rFonts w:ascii="Consolas" w:hAnsi="Consolas" w:cs="Consolas"/>
+          <w:sz w:val="18"/>
+          <w:szCs w:val="18"/>
+        </w:rPr>
+        <w:t>UIManager</w:t>
+      </w:r>
+      <w:proofErr w:type="spellEnd"/>
+      <w:r>
+        <w:rPr>
+          <w:rFonts w:ascii="Consolas" w:hAnsi="Consolas" w:cs="Consolas"/>
+          <w:sz w:val="18"/>
+          <w:szCs w:val="18"/>
+        </w:rPr>
+        <w:t xml:space="preserve">, Minefield, </w:t>
+      </w:r>
+      <w:proofErr w:type="spellStart"/>
+      <w:r>
+        <w:rPr>
+          <w:rFonts w:ascii="Consolas" w:hAnsi="Consolas" w:cs="Consolas"/>
+          <w:sz w:val="18"/>
+          <w:szCs w:val="18"/>
+        </w:rPr>
+        <w:t>ScoreBoard</w:t>
+      </w:r>
+      <w:proofErr w:type="spellEnd"/>
+      <w:r>
+        <w:rPr>
+          <w:rFonts w:cstheme="minorHAnsi"/>
+        </w:rPr>
+        <w:t xml:space="preserve"> ]</w:t>
+      </w:r>
+    </w:p>
+    <w:p>
+      <w:pPr>
+        <w:pStyle w:val="NoSpacing"/>
+        <w:numPr>
+          <w:ilvl w:val="1"/>
+          <w:numId w:val="8"/>
+        </w:numPr>
+        <w:rPr>
+          <w:rFonts w:cstheme="minorHAnsi"/>
+        </w:rPr>
+      </w:pPr>
+      <w:r>
+        <w:rPr>
+          <w:rFonts w:cstheme="minorHAnsi"/>
+        </w:rPr>
+        <w:t xml:space="preserve">Bridge: </w:t>
+      </w:r>
+      <w:r>
+        <w:rPr>
+          <w:rFonts w:cstheme="minorHAnsi"/>
+        </w:rPr>
+        <w:t>[</w:t>
+      </w:r>
+      <w:r>
+        <w:rPr>
+          <w:rFonts w:cstheme="minorHAnsi"/>
+        </w:rPr>
+        <w:t xml:space="preserve"> </w:t>
+      </w:r>
+      <w:proofErr w:type="spellStart"/>
+      <w:r>
+        <w:rPr>
+          <w:rFonts w:ascii="Consolas" w:hAnsi="Consolas" w:cs="Consolas"/>
+          <w:sz w:val="18"/>
+          <w:szCs w:val="18"/>
+        </w:rPr>
+        <w:t>IUIManager</w:t>
+      </w:r>
+      <w:proofErr w:type="spellEnd"/>
+      <w:r>
+        <w:rPr>
+          <w:rFonts w:ascii="Consolas" w:hAnsi="Consolas" w:cs="Consolas"/>
+          <w:sz w:val="18"/>
+          <w:szCs w:val="18"/>
+        </w:rPr>
+        <w:t xml:space="preserve"> </w:t>
+      </w:r>
+      <w:r>
+        <w:rPr>
+          <w:rFonts w:ascii="Consolas" w:hAnsi="Consolas" w:cs="Consolas"/>
+          <w:sz w:val="18"/>
+          <w:szCs w:val="18"/>
+        </w:rPr>
+        <w:t xml:space="preserve">is </w:t>
+      </w:r>
+      <w:r>
+        <w:rPr>
+          <w:rFonts w:ascii="Consolas" w:hAnsi="Consolas" w:cs="Consolas"/>
+          <w:sz w:val="18"/>
+          <w:szCs w:val="18"/>
+        </w:rPr>
+        <w:t xml:space="preserve">bridged with </w:t>
+      </w:r>
+      <w:proofErr w:type="spellStart"/>
+      <w:r>
+        <w:rPr>
+          <w:rFonts w:ascii="Consolas" w:hAnsi="Consolas" w:cs="Consolas"/>
+          <w:sz w:val="18"/>
+          <w:szCs w:val="18"/>
+        </w:rPr>
+        <w:t>IRenderer</w:t>
+      </w:r>
+      <w:proofErr w:type="spellEnd"/>
+      <w:r>
+        <w:rPr>
+          <w:rFonts w:ascii="Consolas" w:hAnsi="Consolas" w:cs="Consolas"/>
+          <w:sz w:val="18"/>
+          <w:szCs w:val="18"/>
+        </w:rPr>
+        <w:t xml:space="preserve"> and </w:t>
+      </w:r>
+      <w:proofErr w:type="spellStart"/>
+      <w:r>
+        <w:rPr>
+          <w:rFonts w:ascii="Consolas" w:hAnsi="Consolas" w:cs="Consolas"/>
+          <w:sz w:val="18"/>
+          <w:szCs w:val="18"/>
+        </w:rPr>
+        <w:t>IUserInputReader</w:t>
+      </w:r>
+      <w:proofErr w:type="spellEnd"/>
       <w:r>
         <w:rPr>
           <w:rFonts w:cstheme="minorHAnsi"/>
@@ -1172,6 +1639,7 @@
           <w:rFonts w:cstheme="minorHAnsi"/>
         </w:rPr>
       </w:pPr>
+      <w:proofErr w:type="spellStart"/>
       <w:r>
         <w:rPr>
           <w:rFonts w:cstheme="minorHAnsi"/>
@@ -1185,7 +1653,15 @@
           <w:rFonts w:cstheme="minorHAnsi"/>
           <w:i/>
         </w:rPr>
-        <w:t>iskov substitution</w:t>
+        <w:t>iskov</w:t>
+      </w:r>
+      <w:proofErr w:type="spellEnd"/>
+      <w:r>
+        <w:rPr>
+          <w:rFonts w:cstheme="minorHAnsi"/>
+          <w:i/>
+        </w:rPr>
+        <w:t xml:space="preserve"> substitution</w:t>
       </w:r>
       <w:r>
         <w:rPr>
@@ -1205,17 +1681,32 @@
         </w:rPr>
         <w:t>he two derived classes (</w:t>
       </w:r>
-      <w:r>
-        <w:rPr>
-          <w:rFonts w:cstheme="minorHAnsi"/>
-        </w:rPr>
-        <w:t xml:space="preserve">MinesweeperGameEasy </w:t>
-      </w:r>
-      <w:r>
-        <w:rPr>
-          <w:rFonts w:cstheme="minorHAnsi"/>
-        </w:rPr>
-        <w:t xml:space="preserve"> and M</w:t>
+      <w:proofErr w:type="spellStart"/>
+      <w:r>
+        <w:rPr>
+          <w:rFonts w:cstheme="minorHAnsi"/>
+        </w:rPr>
+        <w:t>MinesweeperGameEasy</w:t>
+      </w:r>
+      <w:proofErr w:type="spellEnd"/>
+      <w:r>
+        <w:rPr>
+          <w:rFonts w:cstheme="minorHAnsi"/>
+        </w:rPr>
+        <w:t xml:space="preserve"> </w:t>
+      </w:r>
+      <w:r>
+        <w:rPr>
+          <w:rFonts w:cstheme="minorHAnsi"/>
+        </w:rPr>
+        <w:t xml:space="preserve"> and </w:t>
+      </w:r>
+      <w:proofErr w:type="spellStart"/>
+      <w:r>
+        <w:rPr>
+          <w:rFonts w:cstheme="minorHAnsi"/>
+        </w:rPr>
+        <w:t>M</w:t>
       </w:r>
       <w:r>
         <w:rPr>
@@ -1223,6 +1714,7 @@
         </w:rPr>
         <w:t>inefieldEasy</w:t>
       </w:r>
+      <w:proofErr w:type="spellEnd"/>
       <w:r>
         <w:rPr>
           <w:rFonts w:cstheme="minorHAnsi"/>
@@ -1488,14 +1980,6 @@
     </w:p>
     <w:p>
       <w:pPr>
-        <w:pStyle w:val="NoSpacing"/>
-        <w:rPr>
-          <w:rFonts w:cstheme="minorHAnsi"/>
-        </w:rPr>
-      </w:pPr>
-    </w:p>
-    <w:p>
-      <w:pPr>
         <w:pStyle w:val="Heading1"/>
         <w:spacing w:before="120"/>
         <w:jc w:val="center"/>
@@ -1507,6 +1991,7 @@
         <w:rPr>
           <w:rFonts w:asciiTheme="minorHAnsi" w:hAnsiTheme="minorHAnsi" w:cstheme="minorHAnsi"/>
         </w:rPr>
+        <w:lastRenderedPageBreak/>
         <w:t>Refactoring history</w:t>
       </w:r>
     </w:p>
@@ -1557,8 +2042,16 @@
         <w:rPr>
           <w:rFonts w:cstheme="minorHAnsi"/>
         </w:rPr>
-        <w:t>Removed IsFoundInRandomNUmbers</w:t>
-      </w:r>
+        <w:t xml:space="preserve">Removed </w:t>
+      </w:r>
+      <w:proofErr w:type="spellStart"/>
+      <w:r>
+        <w:rPr>
+          <w:rFonts w:cstheme="minorHAnsi"/>
+        </w:rPr>
+        <w:t>IsFoundInRandomNUmbers</w:t>
+      </w:r>
+      <w:proofErr w:type="spellEnd"/>
       <w:r>
         <w:rPr>
           <w:rFonts w:cstheme="minorHAnsi"/>
@@ -1581,8 +2074,30 @@
         <w:rPr>
           <w:rFonts w:cstheme="minorHAnsi"/>
         </w:rPr>
-        <w:t>Removed int[,] state, and added isAlive</w:t>
-      </w:r>
+        <w:t xml:space="preserve">Removed </w:t>
+      </w:r>
+      <w:proofErr w:type="spellStart"/>
+      <w:r>
+        <w:rPr>
+          <w:rFonts w:cstheme="minorHAnsi"/>
+        </w:rPr>
+        <w:t>int</w:t>
+      </w:r>
+      <w:proofErr w:type="spellEnd"/>
+      <w:r>
+        <w:rPr>
+          <w:rFonts w:cstheme="minorHAnsi"/>
+        </w:rPr>
+        <w:t xml:space="preserve">[,] state, and added </w:t>
+      </w:r>
+      <w:proofErr w:type="spellStart"/>
+      <w:r>
+        <w:rPr>
+          <w:rFonts w:cstheme="minorHAnsi"/>
+        </w:rPr>
+        <w:t>isAlive</w:t>
+      </w:r>
+      <w:proofErr w:type="spellEnd"/>
       <w:r>
         <w:rPr>
           <w:rFonts w:cstheme="minorHAnsi"/>
@@ -1665,7 +2180,35 @@
         <w:rPr>
           <w:rFonts w:cstheme="minorHAnsi"/>
         </w:rPr>
-        <w:t>Changed mineField to bool[,]</w:t>
+        <w:t xml:space="preserve">Changed </w:t>
+      </w:r>
+      <w:proofErr w:type="spellStart"/>
+      <w:r>
+        <w:rPr>
+          <w:rFonts w:cstheme="minorHAnsi"/>
+        </w:rPr>
+        <w:t>mineField</w:t>
+      </w:r>
+      <w:proofErr w:type="spellEnd"/>
+      <w:r>
+        <w:rPr>
+          <w:rFonts w:cstheme="minorHAnsi"/>
+        </w:rPr>
+        <w:t xml:space="preserve"> to </w:t>
+      </w:r>
+      <w:proofErr w:type="spellStart"/>
+      <w:r>
+        <w:rPr>
+          <w:rFonts w:cstheme="minorHAnsi"/>
+        </w:rPr>
+        <w:t>bool</w:t>
+      </w:r>
+      <w:proofErr w:type="spellEnd"/>
+      <w:r>
+        <w:rPr>
+          <w:rFonts w:cstheme="minorHAnsi"/>
+        </w:rPr>
+        <w:t>[,]</w:t>
       </w:r>
       <w:r>
         <w:rPr>
@@ -1689,8 +2232,16 @@
         <w:rPr>
           <w:rFonts w:cstheme="minorHAnsi"/>
         </w:rPr>
-        <w:t>Top scores done with SortedDictionary</w:t>
-      </w:r>
+        <w:t xml:space="preserve">Top scores done with </w:t>
+      </w:r>
+      <w:proofErr w:type="spellStart"/>
+      <w:r>
+        <w:rPr>
+          <w:rFonts w:cstheme="minorHAnsi"/>
+        </w:rPr>
+        <w:t>SortedDictionary</w:t>
+      </w:r>
+      <w:proofErr w:type="spellEnd"/>
       <w:r>
         <w:rPr>
           <w:rFonts w:cstheme="minorHAnsi"/>
@@ -1761,31 +2312,73 @@
         <w:rPr>
           <w:rFonts w:cstheme="minorHAnsi"/>
         </w:rPr>
-        <w:t>on in CountNeighborCell method.</w:t>
-      </w:r>
-    </w:p>
-    <w:p>
-      <w:pPr>
-        <w:pStyle w:val="ListParagraph"/>
-        <w:numPr>
-          <w:ilvl w:val="0"/>
-          <w:numId w:val="1"/>
-        </w:numPr>
-        <w:rPr>
-          <w:rFonts w:cstheme="minorHAnsi"/>
-        </w:rPr>
-      </w:pPr>
-      <w:r>
-        <w:rPr>
-          <w:rFonts w:cstheme="minorHAnsi"/>
-        </w:rPr>
-        <w:t>Added and implemented class ConsoleMan</w:t>
-      </w:r>
-      <w:r>
-        <w:rPr>
-          <w:rFonts w:cstheme="minorHAnsi"/>
-        </w:rPr>
-        <w:t>ager and enumeration ErrorType.</w:t>
+        <w:t xml:space="preserve">on in </w:t>
+      </w:r>
+      <w:proofErr w:type="spellStart"/>
+      <w:r>
+        <w:rPr>
+          <w:rFonts w:cstheme="minorHAnsi"/>
+        </w:rPr>
+        <w:t>CountNeighborCell</w:t>
+      </w:r>
+      <w:proofErr w:type="spellEnd"/>
+      <w:r>
+        <w:rPr>
+          <w:rFonts w:cstheme="minorHAnsi"/>
+        </w:rPr>
+        <w:t xml:space="preserve"> method.</w:t>
+      </w:r>
+    </w:p>
+    <w:p>
+      <w:pPr>
+        <w:pStyle w:val="ListParagraph"/>
+        <w:numPr>
+          <w:ilvl w:val="0"/>
+          <w:numId w:val="1"/>
+        </w:numPr>
+        <w:rPr>
+          <w:rFonts w:cstheme="minorHAnsi"/>
+        </w:rPr>
+      </w:pPr>
+      <w:r>
+        <w:rPr>
+          <w:rFonts w:cstheme="minorHAnsi"/>
+        </w:rPr>
+        <w:t xml:space="preserve">Added and implemented class </w:t>
+      </w:r>
+      <w:proofErr w:type="spellStart"/>
+      <w:r>
+        <w:rPr>
+          <w:rFonts w:cstheme="minorHAnsi"/>
+        </w:rPr>
+        <w:t>ConsoleMan</w:t>
+      </w:r>
+      <w:r>
+        <w:rPr>
+          <w:rFonts w:cstheme="minorHAnsi"/>
+        </w:rPr>
+        <w:t>ager</w:t>
+      </w:r>
+      <w:proofErr w:type="spellEnd"/>
+      <w:r>
+        <w:rPr>
+          <w:rFonts w:cstheme="minorHAnsi"/>
+        </w:rPr>
+        <w:t xml:space="preserve"> and enumeration </w:t>
+      </w:r>
+      <w:proofErr w:type="spellStart"/>
+      <w:r>
+        <w:rPr>
+          <w:rFonts w:cstheme="minorHAnsi"/>
+        </w:rPr>
+        <w:t>ErrorType</w:t>
+      </w:r>
+      <w:proofErr w:type="spellEnd"/>
+      <w:r>
+        <w:rPr>
+          <w:rFonts w:cstheme="minorHAnsi"/>
+        </w:rPr>
+        <w:t>.</w:t>
       </w:r>
     </w:p>
     <w:p>
@@ -1851,8 +2444,16 @@
         <w:rPr>
           <w:rFonts w:cstheme="minorHAnsi"/>
         </w:rPr>
-        <w:t>Position class renamed to Cell and made struct</w:t>
-      </w:r>
+        <w:t xml:space="preserve">Position class renamed to Cell and made </w:t>
+      </w:r>
+      <w:proofErr w:type="spellStart"/>
+      <w:r>
+        <w:rPr>
+          <w:rFonts w:cstheme="minorHAnsi"/>
+        </w:rPr>
+        <w:t>struct</w:t>
+      </w:r>
+      <w:proofErr w:type="spellEnd"/>
       <w:r>
         <w:rPr>
           <w:rFonts w:cstheme="minorHAnsi"/>
@@ -1875,7 +2476,21 @@
         <w:rPr>
           <w:rFonts w:cstheme="minorHAnsi"/>
         </w:rPr>
-        <w:t>Extracted CommandReader class</w:t>
+        <w:t xml:space="preserve">Extracted </w:t>
+      </w:r>
+      <w:proofErr w:type="spellStart"/>
+      <w:r>
+        <w:rPr>
+          <w:rFonts w:cstheme="minorHAnsi"/>
+        </w:rPr>
+        <w:t>CommandReader</w:t>
+      </w:r>
+      <w:proofErr w:type="spellEnd"/>
+      <w:r>
+        <w:rPr>
+          <w:rFonts w:cstheme="minorHAnsi"/>
+        </w:rPr>
+        <w:t xml:space="preserve"> class</w:t>
       </w:r>
       <w:r>
         <w:rPr>
@@ -1895,11 +2510,19 @@
           <w:rFonts w:cstheme="minorHAnsi"/>
         </w:rPr>
       </w:pPr>
-      <w:r>
-        <w:rPr>
-          <w:rFonts w:cstheme="minorHAnsi"/>
-        </w:rPr>
-        <w:t xml:space="preserve">ConsoleManager </w:t>
+      <w:proofErr w:type="spellStart"/>
+      <w:r>
+        <w:rPr>
+          <w:rFonts w:cstheme="minorHAnsi"/>
+        </w:rPr>
+        <w:t>ConsoleManager</w:t>
+      </w:r>
+      <w:proofErr w:type="spellEnd"/>
+      <w:r>
+        <w:rPr>
+          <w:rFonts w:cstheme="minorHAnsi"/>
+        </w:rPr>
+        <w:t xml:space="preserve"> </w:t>
       </w:r>
       <w:r>
         <w:rPr>
@@ -1935,8 +2558,16 @@
         <w:rPr>
           <w:rFonts w:cstheme="minorHAnsi"/>
         </w:rPr>
-        <w:t>Renamed methods in ConsoleManager</w:t>
-      </w:r>
+        <w:t xml:space="preserve">Renamed methods in </w:t>
+      </w:r>
+      <w:proofErr w:type="spellStart"/>
+      <w:r>
+        <w:rPr>
+          <w:rFonts w:cstheme="minorHAnsi"/>
+        </w:rPr>
+        <w:t>ConsoleManager</w:t>
+      </w:r>
+      <w:proofErr w:type="spellEnd"/>
       <w:r>
         <w:rPr>
           <w:rFonts w:cstheme="minorHAnsi"/>
@@ -1991,12 +2622,14 @@
         </w:rPr>
         <w:t xml:space="preserve">decoupled from </w:t>
       </w:r>
+      <w:proofErr w:type="spellStart"/>
       <w:r>
         <w:rPr>
           <w:rFonts w:cstheme="minorHAnsi"/>
         </w:rPr>
         <w:t>ConsoleManager</w:t>
       </w:r>
+      <w:proofErr w:type="spellEnd"/>
       <w:r>
         <w:rPr>
           <w:rFonts w:cstheme="minorHAnsi"/>
@@ -2039,6 +2672,7 @@
           <w:rFonts w:cstheme="minorHAnsi"/>
         </w:rPr>
       </w:pPr>
+      <w:proofErr w:type="spellStart"/>
       <w:r>
         <w:rPr>
           <w:rFonts w:cstheme="minorHAnsi"/>
@@ -2055,7 +2689,14 @@
         <w:rPr>
           <w:rFonts w:cstheme="minorHAnsi"/>
         </w:rPr>
-        <w:t>anager initialized in constructor</w:t>
+        <w:t>anager</w:t>
+      </w:r>
+      <w:proofErr w:type="spellEnd"/>
+      <w:r>
+        <w:rPr>
+          <w:rFonts w:cstheme="minorHAnsi"/>
+        </w:rPr>
+        <w:t xml:space="preserve"> initialized in constructor</w:t>
       </w:r>
       <w:r>
         <w:rPr>
@@ -2079,8 +2720,16 @@
         <w:rPr>
           <w:rFonts w:cstheme="minorHAnsi"/>
         </w:rPr>
-        <w:t>Added IUserInputReader</w:t>
-      </w:r>
+        <w:t xml:space="preserve">Added </w:t>
+      </w:r>
+      <w:proofErr w:type="spellStart"/>
+      <w:r>
+        <w:rPr>
+          <w:rFonts w:cstheme="minorHAnsi"/>
+        </w:rPr>
+        <w:t>IUserInputReader</w:t>
+      </w:r>
+      <w:proofErr w:type="spellEnd"/>
       <w:r>
         <w:rPr>
           <w:rFonts w:cstheme="minorHAnsi"/>
@@ -2103,7 +2752,21 @@
         <w:rPr>
           <w:rFonts w:cstheme="minorHAnsi"/>
         </w:rPr>
-        <w:t>Added BoardDrawer class</w:t>
+        <w:t xml:space="preserve">Added </w:t>
+      </w:r>
+      <w:proofErr w:type="spellStart"/>
+      <w:r>
+        <w:rPr>
+          <w:rFonts w:cstheme="minorHAnsi"/>
+        </w:rPr>
+        <w:t>BoardDrawer</w:t>
+      </w:r>
+      <w:proofErr w:type="spellEnd"/>
+      <w:r>
+        <w:rPr>
+          <w:rFonts w:cstheme="minorHAnsi"/>
+        </w:rPr>
+        <w:t xml:space="preserve"> class</w:t>
       </w:r>
       <w:r>
         <w:rPr>
@@ -2127,7 +2790,21 @@
         <w:rPr>
           <w:rFonts w:cstheme="minorHAnsi"/>
         </w:rPr>
-        <w:t xml:space="preserve">Added IRandomGeneratorProvider </w:t>
+        <w:t xml:space="preserve">Added </w:t>
+      </w:r>
+      <w:proofErr w:type="spellStart"/>
+      <w:r>
+        <w:rPr>
+          <w:rFonts w:cstheme="minorHAnsi"/>
+        </w:rPr>
+        <w:t>IRandomGeneratorProvider</w:t>
+      </w:r>
+      <w:proofErr w:type="spellEnd"/>
+      <w:r>
+        <w:rPr>
+          <w:rFonts w:cstheme="minorHAnsi"/>
+        </w:rPr>
+        <w:t xml:space="preserve"> </w:t>
       </w:r>
       <w:r>
         <w:rPr>
@@ -2147,11 +2824,19 @@
           <w:rFonts w:cstheme="minorHAnsi"/>
         </w:rPr>
       </w:pPr>
-      <w:r>
-        <w:rPr>
-          <w:rFonts w:cstheme="minorHAnsi"/>
-        </w:rPr>
-        <w:t xml:space="preserve">RandomGeneratorProvider </w:t>
+      <w:proofErr w:type="spellStart"/>
+      <w:r>
+        <w:rPr>
+          <w:rFonts w:cstheme="minorHAnsi"/>
+        </w:rPr>
+        <w:t>RandomGeneratorProvider</w:t>
+      </w:r>
+      <w:proofErr w:type="spellEnd"/>
+      <w:r>
+        <w:rPr>
+          <w:rFonts w:cstheme="minorHAnsi"/>
+        </w:rPr>
+        <w:t xml:space="preserve"> </w:t>
       </w:r>
       <w:r>
         <w:rPr>
@@ -2193,7 +2878,21 @@
         <w:rPr>
           <w:rFonts w:cstheme="minorHAnsi"/>
         </w:rPr>
-        <w:t>Added ICell interface and i</w:t>
+        <w:t xml:space="preserve">Added </w:t>
+      </w:r>
+      <w:proofErr w:type="spellStart"/>
+      <w:r>
+        <w:rPr>
+          <w:rFonts w:cstheme="minorHAnsi"/>
+        </w:rPr>
+        <w:t>ICell</w:t>
+      </w:r>
+      <w:proofErr w:type="spellEnd"/>
+      <w:r>
+        <w:rPr>
+          <w:rFonts w:cstheme="minorHAnsi"/>
+        </w:rPr>
+        <w:t xml:space="preserve"> interface and i</w:t>
       </w:r>
       <w:r>
         <w:rPr>
@@ -2235,8 +2934,16 @@
         <w:rPr>
           <w:rFonts w:cstheme="minorHAnsi"/>
         </w:rPr>
-        <w:t>messages from ConsoleManager</w:t>
-      </w:r>
+        <w:t xml:space="preserve">messages from </w:t>
+      </w:r>
+      <w:proofErr w:type="spellStart"/>
+      <w:r>
+        <w:rPr>
+          <w:rFonts w:cstheme="minorHAnsi"/>
+        </w:rPr>
+        <w:t>ConsoleManager</w:t>
+      </w:r>
+      <w:proofErr w:type="spellEnd"/>
       <w:r>
         <w:rPr>
           <w:rFonts w:cstheme="minorHAnsi"/>
@@ -2307,8 +3014,16 @@
         <w:rPr>
           <w:rFonts w:cstheme="minorHAnsi"/>
         </w:rPr>
-        <w:t>Add constants for all commands in CommandReader</w:t>
-      </w:r>
+        <w:t xml:space="preserve">Add constants for all commands in </w:t>
+      </w:r>
+      <w:proofErr w:type="spellStart"/>
+      <w:r>
+        <w:rPr>
+          <w:rFonts w:cstheme="minorHAnsi"/>
+        </w:rPr>
+        <w:t>CommandReader</w:t>
+      </w:r>
+      <w:proofErr w:type="spellEnd"/>
       <w:r>
         <w:rPr>
           <w:rFonts w:cstheme="minorHAnsi"/>
@@ -2349,7 +3064,21 @@
         <w:rPr>
           <w:rFonts w:cstheme="minorHAnsi"/>
         </w:rPr>
-        <w:t xml:space="preserve">Split string and TryParse  </w:t>
+        <w:t xml:space="preserve">Split string and </w:t>
+      </w:r>
+      <w:proofErr w:type="spellStart"/>
+      <w:r>
+        <w:rPr>
+          <w:rFonts w:cstheme="minorHAnsi"/>
+        </w:rPr>
+        <w:t>TryParse</w:t>
+      </w:r>
+      <w:proofErr w:type="spellEnd"/>
+      <w:r>
+        <w:rPr>
+          <w:rFonts w:cstheme="minorHAnsi"/>
+        </w:rPr>
+        <w:t xml:space="preserve">  </w:t>
       </w:r>
       <w:r>
         <w:rPr>
@@ -2421,7 +3150,21 @@
         <w:rPr>
           <w:rFonts w:cstheme="minorHAnsi"/>
         </w:rPr>
-        <w:t xml:space="preserve">to use ICell and shuffle </w:t>
+        <w:t xml:space="preserve">to use </w:t>
+      </w:r>
+      <w:proofErr w:type="spellStart"/>
+      <w:r>
+        <w:rPr>
+          <w:rFonts w:cstheme="minorHAnsi"/>
+        </w:rPr>
+        <w:t>ICell</w:t>
+      </w:r>
+      <w:proofErr w:type="spellEnd"/>
+      <w:r>
+        <w:rPr>
+          <w:rFonts w:cstheme="minorHAnsi"/>
+        </w:rPr>
+        <w:t xml:space="preserve"> and shuffle </w:t>
       </w:r>
       <w:r>
         <w:rPr>
@@ -2457,7 +3200,21 @@
         <w:rPr>
           <w:rFonts w:cstheme="minorHAnsi"/>
         </w:rPr>
-        <w:t xml:space="preserve">Added IRender and </w:t>
+        <w:t xml:space="preserve">Added </w:t>
+      </w:r>
+      <w:proofErr w:type="spellStart"/>
+      <w:r>
+        <w:rPr>
+          <w:rFonts w:cstheme="minorHAnsi"/>
+        </w:rPr>
+        <w:t>IRender</w:t>
+      </w:r>
+      <w:proofErr w:type="spellEnd"/>
+      <w:r>
+        <w:rPr>
+          <w:rFonts w:cstheme="minorHAnsi"/>
+        </w:rPr>
+        <w:t xml:space="preserve"> and </w:t>
       </w:r>
       <w:r>
         <w:rPr>
@@ -2465,12 +3222,14 @@
         </w:rPr>
         <w:t xml:space="preserve">implemented </w:t>
       </w:r>
+      <w:proofErr w:type="spellStart"/>
       <w:r>
         <w:rPr>
           <w:rFonts w:cstheme="minorHAnsi"/>
         </w:rPr>
         <w:t>ConsoleRenderer</w:t>
       </w:r>
+      <w:proofErr w:type="spellEnd"/>
       <w:r>
         <w:rPr>
           <w:rFonts w:cstheme="minorHAnsi"/>
@@ -2559,7 +3318,21 @@
         <w:rPr>
           <w:rFonts w:cstheme="minorHAnsi"/>
         </w:rPr>
-        <w:t xml:space="preserve">Added ClearLines </w:t>
+        <w:t xml:space="preserve">Added </w:t>
+      </w:r>
+      <w:proofErr w:type="spellStart"/>
+      <w:r>
+        <w:rPr>
+          <w:rFonts w:cstheme="minorHAnsi"/>
+        </w:rPr>
+        <w:t>ClearLines</w:t>
+      </w:r>
+      <w:proofErr w:type="spellEnd"/>
+      <w:r>
+        <w:rPr>
+          <w:rFonts w:cstheme="minorHAnsi"/>
+        </w:rPr>
+        <w:t xml:space="preserve"> </w:t>
       </w:r>
       <w:r>
         <w:rPr>
@@ -2571,8 +3344,16 @@
         <w:rPr>
           <w:rFonts w:cstheme="minorHAnsi"/>
         </w:rPr>
-        <w:t>to IRenderer</w:t>
-      </w:r>
+        <w:t xml:space="preserve">to </w:t>
+      </w:r>
+      <w:proofErr w:type="spellStart"/>
+      <w:r>
+        <w:rPr>
+          <w:rFonts w:cstheme="minorHAnsi"/>
+        </w:rPr>
+        <w:t>IRenderer</w:t>
+      </w:r>
+      <w:proofErr w:type="spellEnd"/>
       <w:r>
         <w:rPr>
           <w:rFonts w:cstheme="minorHAnsi"/>
@@ -2591,11 +3372,19 @@
           <w:rFonts w:cstheme="minorHAnsi"/>
         </w:rPr>
       </w:pPr>
-      <w:r>
-        <w:rPr>
-          <w:rFonts w:cstheme="minorHAnsi"/>
-        </w:rPr>
-        <w:t xml:space="preserve">UIManager is now </w:t>
+      <w:proofErr w:type="spellStart"/>
+      <w:r>
+        <w:rPr>
+          <w:rFonts w:cstheme="minorHAnsi"/>
+        </w:rPr>
+        <w:t>UIManager</w:t>
+      </w:r>
+      <w:proofErr w:type="spellEnd"/>
+      <w:r>
+        <w:rPr>
+          <w:rFonts w:cstheme="minorHAnsi"/>
+        </w:rPr>
+        <w:t xml:space="preserve"> is now </w:t>
       </w:r>
       <w:r>
         <w:rPr>
@@ -2609,6 +3398,7 @@
         </w:rPr>
         <w:t xml:space="preserve"> from the </w:t>
       </w:r>
+      <w:proofErr w:type="spellStart"/>
       <w:r>
         <w:rPr>
           <w:rFonts w:cstheme="minorHAnsi"/>
@@ -2621,6 +3411,7 @@
         </w:rPr>
         <w:t>Console</w:t>
       </w:r>
+      <w:proofErr w:type="spellEnd"/>
       <w:r>
         <w:rPr>
           <w:rFonts w:cstheme="minorHAnsi"/>
@@ -2643,62 +3434,84 @@
         <w:rPr>
           <w:rFonts w:cstheme="minorHAnsi"/>
         </w:rPr>
+        <w:t>Added 'boom' command</w:t>
+      </w:r>
+      <w:r>
+        <w:rPr>
+          <w:rFonts w:cstheme="minorHAnsi"/>
+        </w:rPr>
+        <w:t xml:space="preserve"> which reveals all mines as if a mine was opened.</w:t>
+      </w:r>
+    </w:p>
+    <w:p>
+      <w:pPr>
+        <w:pStyle w:val="ListParagraph"/>
+        <w:numPr>
+          <w:ilvl w:val="0"/>
+          <w:numId w:val="1"/>
+        </w:numPr>
+        <w:rPr>
+          <w:rFonts w:cstheme="minorHAnsi"/>
+        </w:rPr>
+      </w:pPr>
+      <w:r>
+        <w:rPr>
+          <w:rFonts w:cstheme="minorHAnsi"/>
+        </w:rPr>
+        <w:t xml:space="preserve">Moved independent classes to a </w:t>
+      </w:r>
+      <w:r>
+        <w:rPr>
+          <w:rFonts w:cstheme="minorHAnsi"/>
+        </w:rPr>
+        <w:t>class library</w:t>
+      </w:r>
+      <w:r>
+        <w:rPr>
+          <w:rFonts w:cstheme="minorHAnsi"/>
+        </w:rPr>
+        <w:t xml:space="preserve"> </w:t>
+      </w:r>
+      <w:proofErr w:type="spellStart"/>
+      <w:r>
+        <w:rPr>
+          <w:rFonts w:cstheme="minorHAnsi"/>
+        </w:rPr>
+        <w:t>Minesweeper.Lib</w:t>
+      </w:r>
+      <w:proofErr w:type="spellEnd"/>
+    </w:p>
+    <w:p>
+      <w:pPr>
+        <w:pStyle w:val="ListParagraph"/>
+        <w:numPr>
+          <w:ilvl w:val="0"/>
+          <w:numId w:val="1"/>
+        </w:numPr>
+        <w:rPr>
+          <w:rFonts w:cstheme="minorHAnsi"/>
+        </w:rPr>
+      </w:pPr>
+      <w:r>
+        <w:rPr>
+          <w:rFonts w:cstheme="minorHAnsi"/>
+        </w:rPr>
         <w:lastRenderedPageBreak/>
-        <w:t>Added 'boom' command</w:t>
-      </w:r>
-      <w:r>
-        <w:rPr>
-          <w:rFonts w:cstheme="minorHAnsi"/>
-        </w:rPr>
-        <w:t xml:space="preserve"> which reveals all mines as if a mine was opened.</w:t>
-      </w:r>
-    </w:p>
-    <w:p>
-      <w:pPr>
-        <w:pStyle w:val="ListParagraph"/>
-        <w:numPr>
-          <w:ilvl w:val="0"/>
-          <w:numId w:val="1"/>
-        </w:numPr>
-        <w:rPr>
-          <w:rFonts w:cstheme="minorHAnsi"/>
-        </w:rPr>
-      </w:pPr>
-      <w:r>
-        <w:rPr>
-          <w:rFonts w:cstheme="minorHAnsi"/>
-        </w:rPr>
-        <w:t xml:space="preserve">Moved independent classes to a </w:t>
-      </w:r>
-      <w:r>
-        <w:rPr>
-          <w:rFonts w:cstheme="minorHAnsi"/>
-        </w:rPr>
-        <w:t>class library</w:t>
-      </w:r>
-      <w:r>
-        <w:rPr>
-          <w:rFonts w:cstheme="minorHAnsi"/>
-        </w:rPr>
-        <w:t xml:space="preserve"> Minesweeper.Lib</w:t>
-      </w:r>
-    </w:p>
-    <w:p>
-      <w:pPr>
-        <w:pStyle w:val="ListParagraph"/>
-        <w:numPr>
-          <w:ilvl w:val="0"/>
-          <w:numId w:val="1"/>
-        </w:numPr>
-        <w:rPr>
-          <w:rFonts w:cstheme="minorHAnsi"/>
-        </w:rPr>
-      </w:pPr>
-      <w:r>
-        <w:rPr>
-          <w:rFonts w:cstheme="minorHAnsi"/>
-        </w:rPr>
-        <w:t xml:space="preserve">Added CellImage </w:t>
+        <w:t xml:space="preserve">Added </w:t>
+      </w:r>
+      <w:proofErr w:type="spellStart"/>
+      <w:r>
+        <w:rPr>
+          <w:rFonts w:cstheme="minorHAnsi"/>
+        </w:rPr>
+        <w:t>CellImage</w:t>
+      </w:r>
+      <w:proofErr w:type="spellEnd"/>
+      <w:r>
+        <w:rPr>
+          <w:rFonts w:cstheme="minorHAnsi"/>
+        </w:rPr>
+        <w:t xml:space="preserve"> </w:t>
       </w:r>
       <w:r>
         <w:rPr>
@@ -2710,7 +3523,21 @@
         <w:rPr>
           <w:rFonts w:cstheme="minorHAnsi"/>
         </w:rPr>
-        <w:t xml:space="preserve"> and GetImage </w:t>
+        <w:t xml:space="preserve"> and </w:t>
+      </w:r>
+      <w:proofErr w:type="spellStart"/>
+      <w:r>
+        <w:rPr>
+          <w:rFonts w:cstheme="minorHAnsi"/>
+        </w:rPr>
+        <w:t>GetImage</w:t>
+      </w:r>
+      <w:proofErr w:type="spellEnd"/>
+      <w:r>
+        <w:rPr>
+          <w:rFonts w:cstheme="minorHAnsi"/>
+        </w:rPr>
+        <w:t xml:space="preserve"> </w:t>
       </w:r>
       <w:r>
         <w:rPr>
@@ -2782,8 +3609,16 @@
         <w:rPr>
           <w:rFonts w:cstheme="minorHAnsi"/>
         </w:rPr>
-        <w:t xml:space="preserve"> – commands are now classes of type ICommand</w:t>
-      </w:r>
+        <w:t xml:space="preserve"> – commands are now classes of type </w:t>
+      </w:r>
+      <w:proofErr w:type="spellStart"/>
+      <w:r>
+        <w:rPr>
+          <w:rFonts w:cstheme="minorHAnsi"/>
+        </w:rPr>
+        <w:t>ICommand</w:t>
+      </w:r>
+      <w:proofErr w:type="spellEnd"/>
       <w:r>
         <w:rPr>
           <w:rFonts w:cstheme="minorHAnsi"/>
@@ -2808,6 +3643,7 @@
         </w:rPr>
         <w:t xml:space="preserve">Added </w:t>
       </w:r>
+      <w:proofErr w:type="spellStart"/>
       <w:r>
         <w:rPr>
           <w:rFonts w:cstheme="minorHAnsi"/>
@@ -2830,7 +3666,14 @@
         <w:rPr>
           <w:rFonts w:cstheme="minorHAnsi"/>
         </w:rPr>
-        <w:t>ell command</w:t>
+        <w:t>ell</w:t>
+      </w:r>
+      <w:proofErr w:type="spellEnd"/>
+      <w:r>
+        <w:rPr>
+          <w:rFonts w:cstheme="minorHAnsi"/>
+        </w:rPr>
+        <w:t xml:space="preserve"> command</w:t>
       </w:r>
       <w:r>
         <w:rPr>
@@ -2908,19 +3751,55 @@
         <w:rPr>
           <w:rFonts w:cstheme="minorHAnsi"/>
         </w:rPr>
-        <w:t xml:space="preserve">Renamed method GetValueCount to </w:t>
-      </w:r>
-      <w:r>
-        <w:rPr>
-          <w:rFonts w:cstheme="minorHAnsi"/>
-        </w:rPr>
-        <w:t>ConvertMinefield and changed it</w:t>
-      </w:r>
-      <w:r>
-        <w:rPr>
-          <w:rFonts w:cstheme="minorHAnsi"/>
-        </w:rPr>
-        <w:t xml:space="preserve">s return type to Genereic. </w:t>
+        <w:t xml:space="preserve">Renamed method </w:t>
+      </w:r>
+      <w:proofErr w:type="spellStart"/>
+      <w:r>
+        <w:rPr>
+          <w:rFonts w:cstheme="minorHAnsi"/>
+        </w:rPr>
+        <w:t>GetValueCount</w:t>
+      </w:r>
+      <w:proofErr w:type="spellEnd"/>
+      <w:r>
+        <w:rPr>
+          <w:rFonts w:cstheme="minorHAnsi"/>
+        </w:rPr>
+        <w:t xml:space="preserve"> to </w:t>
+      </w:r>
+      <w:proofErr w:type="spellStart"/>
+      <w:r>
+        <w:rPr>
+          <w:rFonts w:cstheme="minorHAnsi"/>
+        </w:rPr>
+        <w:t>ConvertMinefield</w:t>
+      </w:r>
+      <w:proofErr w:type="spellEnd"/>
+      <w:r>
+        <w:rPr>
+          <w:rFonts w:cstheme="minorHAnsi"/>
+        </w:rPr>
+        <w:t xml:space="preserve"> and changed it</w:t>
+      </w:r>
+      <w:r>
+        <w:rPr>
+          <w:rFonts w:cstheme="minorHAnsi"/>
+        </w:rPr>
+        <w:t xml:space="preserve">s return type to </w:t>
+      </w:r>
+      <w:proofErr w:type="spellStart"/>
+      <w:r>
+        <w:rPr>
+          <w:rFonts w:cstheme="minorHAnsi"/>
+        </w:rPr>
+        <w:t>Genereic</w:t>
+      </w:r>
+      <w:proofErr w:type="spellEnd"/>
+      <w:r>
+        <w:rPr>
+          <w:rFonts w:cstheme="minorHAnsi"/>
+        </w:rPr>
+        <w:t xml:space="preserve">. </w:t>
       </w:r>
     </w:p>
     <w:p>
@@ -2968,8 +3847,44 @@
         <w:rPr>
           <w:rFonts w:cstheme="minorHAnsi"/>
         </w:rPr>
-        <w:t>for rowsCount, columnsCount, numberOfMines</w:t>
-      </w:r>
+        <w:t xml:space="preserve">for </w:t>
+      </w:r>
+      <w:proofErr w:type="spellStart"/>
+      <w:r>
+        <w:rPr>
+          <w:rFonts w:cstheme="minorHAnsi"/>
+        </w:rPr>
+        <w:t>rowsCount</w:t>
+      </w:r>
+      <w:proofErr w:type="spellEnd"/>
+      <w:r>
+        <w:rPr>
+          <w:rFonts w:cstheme="minorHAnsi"/>
+        </w:rPr>
+        <w:t xml:space="preserve">, </w:t>
+      </w:r>
+      <w:proofErr w:type="spellStart"/>
+      <w:r>
+        <w:rPr>
+          <w:rFonts w:cstheme="minorHAnsi"/>
+        </w:rPr>
+        <w:t>columnsCount</w:t>
+      </w:r>
+      <w:proofErr w:type="spellEnd"/>
+      <w:r>
+        <w:rPr>
+          <w:rFonts w:cstheme="minorHAnsi"/>
+        </w:rPr>
+        <w:t xml:space="preserve">, </w:t>
+      </w:r>
+      <w:proofErr w:type="spellStart"/>
+      <w:r>
+        <w:rPr>
+          <w:rFonts w:cstheme="minorHAnsi"/>
+        </w:rPr>
+        <w:t>numberOfMines</w:t>
+      </w:r>
+      <w:proofErr w:type="spellEnd"/>
       <w:r>
         <w:rPr>
           <w:rFonts w:cstheme="minorHAnsi"/>
@@ -2998,7 +3913,21 @@
         <w:rPr>
           <w:rFonts w:cstheme="minorHAnsi"/>
         </w:rPr>
-        <w:t>Converted method GetOpenedCells to property</w:t>
+        <w:t xml:space="preserve">Converted method </w:t>
+      </w:r>
+      <w:proofErr w:type="spellStart"/>
+      <w:r>
+        <w:rPr>
+          <w:rFonts w:cstheme="minorHAnsi"/>
+        </w:rPr>
+        <w:t>GetOpenedCells</w:t>
+      </w:r>
+      <w:proofErr w:type="spellEnd"/>
+      <w:r>
+        <w:rPr>
+          <w:rFonts w:cstheme="minorHAnsi"/>
+        </w:rPr>
+        <w:t xml:space="preserve"> to property</w:t>
       </w:r>
       <w:r>
         <w:rPr>
@@ -3076,8 +4005,16 @@
         <w:rPr>
           <w:rFonts w:cstheme="minorHAnsi"/>
         </w:rPr>
-        <w:t>Added interface for CellPosition</w:t>
-      </w:r>
+        <w:t xml:space="preserve">Added interface for </w:t>
+      </w:r>
+      <w:proofErr w:type="spellStart"/>
+      <w:r>
+        <w:rPr>
+          <w:rFonts w:cstheme="minorHAnsi"/>
+        </w:rPr>
+        <w:t>CellPosition</w:t>
+      </w:r>
+      <w:proofErr w:type="spellEnd"/>
       <w:r>
         <w:rPr>
           <w:rFonts w:cstheme="minorHAnsi"/>
@@ -3100,26 +4037,30 @@
         <w:rPr>
           <w:rFonts w:cstheme="minorHAnsi"/>
         </w:rPr>
-        <w:t>Renamed ICellPos to ICellPosition.</w:t>
-      </w:r>
-    </w:p>
-    <w:p>
-      <w:pPr>
-        <w:pStyle w:val="ListParagraph"/>
-        <w:numPr>
-          <w:ilvl w:val="0"/>
-          <w:numId w:val="1"/>
-        </w:numPr>
-        <w:rPr>
-          <w:rFonts w:cstheme="minorHAnsi"/>
-        </w:rPr>
-      </w:pPr>
-      <w:r>
-        <w:rPr>
-          <w:rFonts w:cstheme="minorHAnsi"/>
-        </w:rPr>
-        <w:t>Changed input type for FlagCellHandler to ICellPosition</w:t>
-      </w:r>
+        <w:t xml:space="preserve">Renamed </w:t>
+      </w:r>
+      <w:proofErr w:type="spellStart"/>
+      <w:r>
+        <w:rPr>
+          <w:rFonts w:cstheme="minorHAnsi"/>
+        </w:rPr>
+        <w:t>ICellPos</w:t>
+      </w:r>
+      <w:proofErr w:type="spellEnd"/>
+      <w:r>
+        <w:rPr>
+          <w:rFonts w:cstheme="minorHAnsi"/>
+        </w:rPr>
+        <w:t xml:space="preserve"> to </w:t>
+      </w:r>
+      <w:proofErr w:type="spellStart"/>
+      <w:r>
+        <w:rPr>
+          <w:rFonts w:cstheme="minorHAnsi"/>
+        </w:rPr>
+        <w:t>ICellPosition</w:t>
+      </w:r>
+      <w:proofErr w:type="spellEnd"/>
       <w:r>
         <w:rPr>
           <w:rFonts w:cstheme="minorHAnsi"/>
@@ -3142,6 +4083,52 @@
         <w:rPr>
           <w:rFonts w:cstheme="minorHAnsi"/>
         </w:rPr>
+        <w:t xml:space="preserve">Changed input type for </w:t>
+      </w:r>
+      <w:proofErr w:type="spellStart"/>
+      <w:r>
+        <w:rPr>
+          <w:rFonts w:cstheme="minorHAnsi"/>
+        </w:rPr>
+        <w:t>FlagCellHandler</w:t>
+      </w:r>
+      <w:proofErr w:type="spellEnd"/>
+      <w:r>
+        <w:rPr>
+          <w:rFonts w:cstheme="minorHAnsi"/>
+        </w:rPr>
+        <w:t xml:space="preserve"> to </w:t>
+      </w:r>
+      <w:proofErr w:type="spellStart"/>
+      <w:r>
+        <w:rPr>
+          <w:rFonts w:cstheme="minorHAnsi"/>
+        </w:rPr>
+        <w:t>ICellPosition</w:t>
+      </w:r>
+      <w:proofErr w:type="spellEnd"/>
+      <w:r>
+        <w:rPr>
+          <w:rFonts w:cstheme="minorHAnsi"/>
+        </w:rPr>
+        <w:t>.</w:t>
+      </w:r>
+    </w:p>
+    <w:p>
+      <w:pPr>
+        <w:pStyle w:val="ListParagraph"/>
+        <w:numPr>
+          <w:ilvl w:val="0"/>
+          <w:numId w:val="1"/>
+        </w:numPr>
+        <w:rPr>
+          <w:rFonts w:cstheme="minorHAnsi"/>
+        </w:rPr>
+      </w:pPr>
+      <w:r>
+        <w:rPr>
+          <w:rFonts w:cstheme="minorHAnsi"/>
+        </w:rPr>
         <w:t>Added unit tests and xml documentation.</w:t>
       </w:r>
     </w:p>
@@ -3162,11 +4149,19 @@
         </w:rPr>
         <w:t xml:space="preserve">Ran </w:t>
       </w:r>
-      <w:r>
-        <w:rPr>
-          <w:rFonts w:cstheme="minorHAnsi"/>
-        </w:rPr>
-        <w:t xml:space="preserve">StyleCop </w:t>
+      <w:proofErr w:type="spellStart"/>
+      <w:r>
+        <w:rPr>
+          <w:rFonts w:cstheme="minorHAnsi"/>
+        </w:rPr>
+        <w:t>StyleCop</w:t>
+      </w:r>
+      <w:proofErr w:type="spellEnd"/>
+      <w:r>
+        <w:rPr>
+          <w:rFonts w:cstheme="minorHAnsi"/>
+        </w:rPr>
+        <w:t xml:space="preserve"> </w:t>
       </w:r>
       <w:r>
         <w:rPr>
@@ -3202,7 +4197,21 @@
         <w:rPr>
           <w:rFonts w:cstheme="minorHAnsi"/>
         </w:rPr>
-        <w:t>Moved ICellPosition to Interfaces folder</w:t>
+        <w:t xml:space="preserve">Moved </w:t>
+      </w:r>
+      <w:proofErr w:type="spellStart"/>
+      <w:r>
+        <w:rPr>
+          <w:rFonts w:cstheme="minorHAnsi"/>
+        </w:rPr>
+        <w:t>ICellPosition</w:t>
+      </w:r>
+      <w:proofErr w:type="spellEnd"/>
+      <w:r>
+        <w:rPr>
+          <w:rFonts w:cstheme="minorHAnsi"/>
+        </w:rPr>
+        <w:t xml:space="preserve"> to Interfaces folder</w:t>
       </w:r>
       <w:r>
         <w:rPr>
@@ -3222,155 +4231,311 @@
           <w:rFonts w:cstheme="minorHAnsi"/>
         </w:rPr>
       </w:pPr>
-      <w:r>
-        <w:rPr>
-          <w:rFonts w:cstheme="minorHAnsi"/>
-        </w:rPr>
-        <w:t>BoardDrawer constructor takes 1 parameter instead of 4</w:t>
-      </w:r>
-    </w:p>
-    <w:p>
-      <w:pPr>
-        <w:pStyle w:val="ListParagraph"/>
-        <w:numPr>
-          <w:ilvl w:val="0"/>
-          <w:numId w:val="1"/>
-        </w:numPr>
-        <w:rPr>
-          <w:rFonts w:cstheme="minorHAnsi"/>
-        </w:rPr>
-      </w:pPr>
-      <w:r>
-        <w:rPr>
-          <w:rFonts w:cstheme="minorHAnsi"/>
-        </w:rPr>
-        <w:t>UIManager ctor takes 1 parameter instead of 3</w:t>
-      </w:r>
-    </w:p>
-    <w:p>
-      <w:pPr>
-        <w:pStyle w:val="ListParagraph"/>
-        <w:numPr>
-          <w:ilvl w:val="0"/>
-          <w:numId w:val="1"/>
-        </w:numPr>
-        <w:rPr>
-          <w:rFonts w:cstheme="minorHAnsi"/>
-        </w:rPr>
-      </w:pPr>
-      <w:r>
-        <w:rPr>
-          <w:rFonts w:cstheme="minorHAnsi"/>
-        </w:rPr>
-        <w:t>UIManager has two constrcutors</w:t>
-      </w:r>
-    </w:p>
-    <w:p>
-      <w:pPr>
-        <w:pStyle w:val="ListParagraph"/>
-        <w:numPr>
-          <w:ilvl w:val="0"/>
-          <w:numId w:val="1"/>
-        </w:numPr>
-        <w:rPr>
-          <w:rFonts w:cstheme="minorHAnsi"/>
-        </w:rPr>
-      </w:pPr>
-      <w:r>
-        <w:rPr>
-          <w:rFonts w:cstheme="minorHAnsi"/>
-        </w:rPr>
-        <w:t>CommandParser.ParseCommand made virtual</w:t>
-      </w:r>
-    </w:p>
-    <w:p>
-      <w:pPr>
-        <w:pStyle w:val="ListParagraph"/>
-        <w:numPr>
-          <w:ilvl w:val="0"/>
-          <w:numId w:val="1"/>
-        </w:numPr>
-        <w:rPr>
-          <w:rFonts w:cstheme="minorHAnsi"/>
-        </w:rPr>
-      </w:pPr>
-      <w:r>
-        <w:rPr>
-          <w:rFonts w:cstheme="minorHAnsi"/>
-        </w:rPr>
-        <w:t>CommandParser.Game made protected</w:t>
-      </w:r>
-    </w:p>
-    <w:p>
-      <w:pPr>
-        <w:pStyle w:val="ListParagraph"/>
-        <w:numPr>
-          <w:ilvl w:val="0"/>
-          <w:numId w:val="1"/>
-        </w:numPr>
-        <w:rPr>
-          <w:rFonts w:cstheme="minorHAnsi"/>
-        </w:rPr>
-      </w:pPr>
-      <w:r>
-        <w:rPr>
-          <w:rFonts w:cstheme="minorHAnsi"/>
-        </w:rPr>
-        <w:t>Extracted shuffling from Minefield to ArrayExtensions class in Minesweeper.Common</w:t>
-      </w:r>
-    </w:p>
-    <w:p>
-      <w:pPr>
-        <w:pStyle w:val="ListParagraph"/>
-        <w:numPr>
-          <w:ilvl w:val="0"/>
-          <w:numId w:val="1"/>
-        </w:numPr>
-        <w:rPr>
-          <w:rFonts w:cstheme="minorHAnsi"/>
-        </w:rPr>
-      </w:pPr>
-      <w:r>
-        <w:rPr>
-          <w:rFonts w:cstheme="minorHAnsi"/>
-        </w:rPr>
-        <w:t>Renamed method GetRandomNumber to Next.</w:t>
-      </w:r>
-    </w:p>
-    <w:p>
-      <w:pPr>
-        <w:pStyle w:val="ListParagraph"/>
-        <w:numPr>
-          <w:ilvl w:val="0"/>
-          <w:numId w:val="1"/>
-        </w:numPr>
-        <w:rPr>
-          <w:rFonts w:cstheme="minorHAnsi"/>
-        </w:rPr>
-      </w:pPr>
-      <w:r>
-        <w:rPr>
-          <w:rFonts w:cstheme="minorHAnsi"/>
-        </w:rPr>
-        <w:t>Refactured Minefield class - combined methods OpenCellHandler and FlagCellHandler.</w:t>
-      </w:r>
-    </w:p>
-    <w:p>
-      <w:pPr>
-        <w:pStyle w:val="ListParagraph"/>
-        <w:numPr>
-          <w:ilvl w:val="0"/>
-          <w:numId w:val="1"/>
-        </w:numPr>
-        <w:rPr>
-          <w:rFonts w:cstheme="minorHAnsi"/>
-        </w:rPr>
-      </w:pPr>
-      <w:r>
-        <w:rPr>
-          <w:rFonts w:cstheme="minorHAnsi"/>
-        </w:rPr>
-        <w:t>TopScores functionality extracted to ScoreBoard class.</w:t>
+      <w:proofErr w:type="spellStart"/>
+      <w:r>
+        <w:rPr>
+          <w:rFonts w:cstheme="minorHAnsi"/>
+        </w:rPr>
+        <w:t>BoardDrawer</w:t>
+      </w:r>
+      <w:proofErr w:type="spellEnd"/>
+      <w:r>
+        <w:rPr>
+          <w:rFonts w:cstheme="minorHAnsi"/>
+        </w:rPr>
+        <w:t xml:space="preserve"> constructor takes 1 parameter instead of 4</w:t>
+      </w:r>
+    </w:p>
+    <w:p>
+      <w:pPr>
+        <w:pStyle w:val="ListParagraph"/>
+        <w:numPr>
+          <w:ilvl w:val="0"/>
+          <w:numId w:val="1"/>
+        </w:numPr>
+        <w:rPr>
+          <w:rFonts w:cstheme="minorHAnsi"/>
+        </w:rPr>
+      </w:pPr>
+      <w:proofErr w:type="spellStart"/>
+      <w:r>
+        <w:rPr>
+          <w:rFonts w:cstheme="minorHAnsi"/>
+        </w:rPr>
+        <w:t>UIManager</w:t>
+      </w:r>
+      <w:proofErr w:type="spellEnd"/>
+      <w:r>
+        <w:rPr>
+          <w:rFonts w:cstheme="minorHAnsi"/>
+        </w:rPr>
+        <w:t xml:space="preserve"> </w:t>
+      </w:r>
+      <w:proofErr w:type="spellStart"/>
+      <w:r>
+        <w:rPr>
+          <w:rFonts w:cstheme="minorHAnsi"/>
+        </w:rPr>
+        <w:t>ctor</w:t>
+      </w:r>
+      <w:proofErr w:type="spellEnd"/>
+      <w:r>
+        <w:rPr>
+          <w:rFonts w:cstheme="minorHAnsi"/>
+        </w:rPr>
+        <w:t xml:space="preserve"> takes 1 parameter instead of 3</w:t>
+      </w:r>
+    </w:p>
+    <w:p>
+      <w:pPr>
+        <w:pStyle w:val="ListParagraph"/>
+        <w:numPr>
+          <w:ilvl w:val="0"/>
+          <w:numId w:val="1"/>
+        </w:numPr>
+        <w:rPr>
+          <w:rFonts w:cstheme="minorHAnsi"/>
+        </w:rPr>
+      </w:pPr>
+      <w:proofErr w:type="spellStart"/>
+      <w:r>
+        <w:rPr>
+          <w:rFonts w:cstheme="minorHAnsi"/>
+        </w:rPr>
+        <w:t>UIManager</w:t>
+      </w:r>
+      <w:proofErr w:type="spellEnd"/>
+      <w:r>
+        <w:rPr>
+          <w:rFonts w:cstheme="minorHAnsi"/>
+        </w:rPr>
+        <w:t xml:space="preserve"> has two </w:t>
+      </w:r>
+      <w:proofErr w:type="spellStart"/>
+      <w:r>
+        <w:rPr>
+          <w:rFonts w:cstheme="minorHAnsi"/>
+        </w:rPr>
+        <w:t>constrcutors</w:t>
+      </w:r>
+      <w:proofErr w:type="spellEnd"/>
+    </w:p>
+    <w:p>
+      <w:pPr>
+        <w:pStyle w:val="ListParagraph"/>
+        <w:numPr>
+          <w:ilvl w:val="0"/>
+          <w:numId w:val="1"/>
+        </w:numPr>
+        <w:rPr>
+          <w:rFonts w:cstheme="minorHAnsi"/>
+        </w:rPr>
+      </w:pPr>
+      <w:proofErr w:type="spellStart"/>
+      <w:r>
+        <w:rPr>
+          <w:rFonts w:cstheme="minorHAnsi"/>
+        </w:rPr>
+        <w:t>CommandParser.ParseCommand</w:t>
+      </w:r>
+      <w:proofErr w:type="spellEnd"/>
+      <w:r>
+        <w:rPr>
+          <w:rFonts w:cstheme="minorHAnsi"/>
+        </w:rPr>
+        <w:t xml:space="preserve"> made virtual</w:t>
+      </w:r>
+    </w:p>
+    <w:p>
+      <w:pPr>
+        <w:pStyle w:val="ListParagraph"/>
+        <w:numPr>
+          <w:ilvl w:val="0"/>
+          <w:numId w:val="1"/>
+        </w:numPr>
+        <w:rPr>
+          <w:rFonts w:cstheme="minorHAnsi"/>
+        </w:rPr>
+      </w:pPr>
+      <w:proofErr w:type="spellStart"/>
+      <w:r>
+        <w:rPr>
+          <w:rFonts w:cstheme="minorHAnsi"/>
+        </w:rPr>
+        <w:t>CommandParser.Game</w:t>
+      </w:r>
+      <w:proofErr w:type="spellEnd"/>
+      <w:r>
+        <w:rPr>
+          <w:rFonts w:cstheme="minorHAnsi"/>
+        </w:rPr>
+        <w:t xml:space="preserve"> made protected</w:t>
+      </w:r>
+    </w:p>
+    <w:p>
+      <w:pPr>
+        <w:pStyle w:val="ListParagraph"/>
+        <w:numPr>
+          <w:ilvl w:val="0"/>
+          <w:numId w:val="1"/>
+        </w:numPr>
+        <w:rPr>
+          <w:rFonts w:cstheme="minorHAnsi"/>
+        </w:rPr>
+      </w:pPr>
+      <w:r>
+        <w:rPr>
+          <w:rFonts w:cstheme="minorHAnsi"/>
+        </w:rPr>
+        <w:t xml:space="preserve">Extracted shuffling from Minefield to </w:t>
+      </w:r>
+      <w:proofErr w:type="spellStart"/>
+      <w:r>
+        <w:rPr>
+          <w:rFonts w:cstheme="minorHAnsi"/>
+        </w:rPr>
+        <w:t>ArrayExtensions</w:t>
+      </w:r>
+      <w:proofErr w:type="spellEnd"/>
+      <w:r>
+        <w:rPr>
+          <w:rFonts w:cstheme="minorHAnsi"/>
+        </w:rPr>
+        <w:t xml:space="preserve"> class in </w:t>
+      </w:r>
+      <w:proofErr w:type="spellStart"/>
+      <w:r>
+        <w:rPr>
+          <w:rFonts w:cstheme="minorHAnsi"/>
+        </w:rPr>
+        <w:t>Minesweeper.Common</w:t>
+      </w:r>
+      <w:proofErr w:type="spellEnd"/>
+    </w:p>
+    <w:p>
+      <w:pPr>
+        <w:pStyle w:val="ListParagraph"/>
+        <w:numPr>
+          <w:ilvl w:val="0"/>
+          <w:numId w:val="1"/>
+        </w:numPr>
+        <w:rPr>
+          <w:rFonts w:cstheme="minorHAnsi"/>
+        </w:rPr>
+      </w:pPr>
+      <w:r>
+        <w:rPr>
+          <w:rFonts w:cstheme="minorHAnsi"/>
+        </w:rPr>
+        <w:t xml:space="preserve">Renamed method </w:t>
+      </w:r>
+      <w:proofErr w:type="spellStart"/>
+      <w:r>
+        <w:rPr>
+          <w:rFonts w:cstheme="minorHAnsi"/>
+        </w:rPr>
+        <w:t>GetRandomNumber</w:t>
+      </w:r>
+      <w:proofErr w:type="spellEnd"/>
+      <w:r>
+        <w:rPr>
+          <w:rFonts w:cstheme="minorHAnsi"/>
+        </w:rPr>
+        <w:t xml:space="preserve"> to Next.</w:t>
+      </w:r>
+    </w:p>
+    <w:p>
+      <w:pPr>
+        <w:pStyle w:val="ListParagraph"/>
+        <w:numPr>
+          <w:ilvl w:val="0"/>
+          <w:numId w:val="1"/>
+        </w:numPr>
+        <w:rPr>
+          <w:rFonts w:cstheme="minorHAnsi"/>
+        </w:rPr>
+      </w:pPr>
+      <w:proofErr w:type="spellStart"/>
+      <w:r>
+        <w:rPr>
+          <w:rFonts w:cstheme="minorHAnsi"/>
+        </w:rPr>
+        <w:t>Refactured</w:t>
+      </w:r>
+      <w:proofErr w:type="spellEnd"/>
+      <w:r>
+        <w:rPr>
+          <w:rFonts w:cstheme="minorHAnsi"/>
+        </w:rPr>
+        <w:t xml:space="preserve"> Minefield class - combined methods </w:t>
+      </w:r>
+      <w:proofErr w:type="spellStart"/>
+      <w:r>
+        <w:rPr>
+          <w:rFonts w:cstheme="minorHAnsi"/>
+        </w:rPr>
+        <w:t>OpenCellHandler</w:t>
+      </w:r>
+      <w:proofErr w:type="spellEnd"/>
+      <w:r>
+        <w:rPr>
+          <w:rFonts w:cstheme="minorHAnsi"/>
+        </w:rPr>
+        <w:t xml:space="preserve"> and </w:t>
+      </w:r>
+      <w:proofErr w:type="spellStart"/>
+      <w:r>
+        <w:rPr>
+          <w:rFonts w:cstheme="minorHAnsi"/>
+        </w:rPr>
+        <w:t>FlagCellHandler</w:t>
+      </w:r>
+      <w:proofErr w:type="spellEnd"/>
+      <w:r>
+        <w:rPr>
+          <w:rFonts w:cstheme="minorHAnsi"/>
+        </w:rPr>
+        <w:t>.</w:t>
+      </w:r>
+    </w:p>
+    <w:p>
+      <w:pPr>
+        <w:pStyle w:val="ListParagraph"/>
+        <w:numPr>
+          <w:ilvl w:val="0"/>
+          <w:numId w:val="1"/>
+        </w:numPr>
+        <w:rPr>
+          <w:rFonts w:cstheme="minorHAnsi"/>
+        </w:rPr>
+      </w:pPr>
+      <w:proofErr w:type="spellStart"/>
+      <w:r>
+        <w:rPr>
+          <w:rFonts w:cstheme="minorHAnsi"/>
+        </w:rPr>
+        <w:t>TopScores</w:t>
+      </w:r>
+      <w:proofErr w:type="spellEnd"/>
+      <w:r>
+        <w:rPr>
+          <w:rFonts w:cstheme="minorHAnsi"/>
+        </w:rPr>
+        <w:t xml:space="preserve"> functionality extracted to </w:t>
+      </w:r>
+      <w:proofErr w:type="spellStart"/>
+      <w:r>
+        <w:rPr>
+          <w:rFonts w:cstheme="minorHAnsi"/>
+        </w:rPr>
+        <w:t>ScoreBoard</w:t>
+      </w:r>
+      <w:proofErr w:type="spellEnd"/>
+      <w:r>
+        <w:rPr>
+          <w:rFonts w:cstheme="minorHAnsi"/>
+        </w:rPr>
+        <w:t xml:space="preserve"> class.</w:t>
       </w:r>
     </w:p>
     <w:p>
@@ -3402,29 +4567,67 @@
           <w:rFonts w:cstheme="minorHAnsi"/>
         </w:rPr>
       </w:pPr>
-      <w:r>
-        <w:rPr>
-          <w:rFonts w:cstheme="minorHAnsi"/>
-        </w:rPr>
-        <w:t>MinefieldState enum renamed to CellActionResult</w:t>
-      </w:r>
-    </w:p>
-    <w:p>
-      <w:pPr>
-        <w:pStyle w:val="ListParagraph"/>
-        <w:numPr>
-          <w:ilvl w:val="0"/>
-          <w:numId w:val="1"/>
-        </w:numPr>
-        <w:rPr>
-          <w:rFonts w:cstheme="minorHAnsi"/>
-        </w:rPr>
-      </w:pPr>
-      <w:r>
-        <w:rPr>
-          <w:rFonts w:cstheme="minorHAnsi"/>
-        </w:rPr>
-        <w:t xml:space="preserve">MinesweeperGame uses </w:t>
+      <w:proofErr w:type="spellStart"/>
+      <w:r>
+        <w:rPr>
+          <w:rFonts w:cstheme="minorHAnsi"/>
+        </w:rPr>
+        <w:t>MinefieldState</w:t>
+      </w:r>
+      <w:proofErr w:type="spellEnd"/>
+      <w:r>
+        <w:rPr>
+          <w:rFonts w:cstheme="minorHAnsi"/>
+        </w:rPr>
+        <w:t xml:space="preserve"> </w:t>
+      </w:r>
+      <w:proofErr w:type="spellStart"/>
+      <w:r>
+        <w:rPr>
+          <w:rFonts w:cstheme="minorHAnsi"/>
+        </w:rPr>
+        <w:t>enum</w:t>
+      </w:r>
+      <w:proofErr w:type="spellEnd"/>
+      <w:r>
+        <w:rPr>
+          <w:rFonts w:cstheme="minorHAnsi"/>
+        </w:rPr>
+        <w:t xml:space="preserve"> renamed to </w:t>
+      </w:r>
+      <w:proofErr w:type="spellStart"/>
+      <w:r>
+        <w:rPr>
+          <w:rFonts w:cstheme="minorHAnsi"/>
+        </w:rPr>
+        <w:t>CellActionResult</w:t>
+      </w:r>
+      <w:proofErr w:type="spellEnd"/>
+    </w:p>
+    <w:p>
+      <w:pPr>
+        <w:pStyle w:val="ListParagraph"/>
+        <w:numPr>
+          <w:ilvl w:val="0"/>
+          <w:numId w:val="1"/>
+        </w:numPr>
+        <w:rPr>
+          <w:rFonts w:cstheme="minorHAnsi"/>
+        </w:rPr>
+      </w:pPr>
+      <w:proofErr w:type="spellStart"/>
+      <w:r>
+        <w:rPr>
+          <w:rFonts w:cstheme="minorHAnsi"/>
+        </w:rPr>
+        <w:t>MinesweeperGame</w:t>
+      </w:r>
+      <w:proofErr w:type="spellEnd"/>
+      <w:r>
+        <w:rPr>
+          <w:rFonts w:cstheme="minorHAnsi"/>
+        </w:rPr>
+        <w:t xml:space="preserve"> uses </w:t>
       </w:r>
       <w:r>
         <w:rPr>
@@ -3466,7 +4669,21 @@
         <w:rPr>
           <w:rFonts w:cstheme="minorHAnsi"/>
         </w:rPr>
-        <w:t>Moved  recursive opening of cells to MinefieldEasy class.</w:t>
+        <w:t xml:space="preserve">Moved  recursive opening of cells to </w:t>
+      </w:r>
+      <w:proofErr w:type="spellStart"/>
+      <w:r>
+        <w:rPr>
+          <w:rFonts w:cstheme="minorHAnsi"/>
+        </w:rPr>
+        <w:t>MinefieldEasy</w:t>
+      </w:r>
+      <w:proofErr w:type="spellEnd"/>
+      <w:r>
+        <w:rPr>
+          <w:rFonts w:cstheme="minorHAnsi"/>
+        </w:rPr>
+        <w:t xml:space="preserve"> class.</w:t>
       </w:r>
     </w:p>
     <w:p>
@@ -3704,6 +4921,7 @@
     </w:pPr>
     <w:r>
       <w:rPr>
+        <w:noProof/>
         <w:sz w:val="24"/>
         <w:szCs w:val="24"/>
       </w:rPr>
@@ -5007,6 +6225,7 @@
   <w:style w:type="character" w:default="1" w:styleId="DefaultParagraphFont">
     <w:name w:val="Default Paragraph Font"/>
     <w:uiPriority w:val="1"/>
+    <w:semiHidden/>
     <w:unhideWhenUsed/>
   </w:style>
   <w:style w:type="table" w:default="1" w:styleId="TableNormal">

</xml_diff>